<commit_message>
laplace delta leibniz  beta
</commit_message>
<xml_diff>
--- a/assets uarm/Un contraste entre dos determinismos.docx
+++ b/assets uarm/Un contraste entre dos determinismos.docx
@@ -206,7 +206,23 @@
           <w:sz w:val="20"/>
           <w:szCs w:val="20"/>
         </w:rPr>
-        <w:t xml:space="preserve"> resultan de la sumatoria de distintos cuerpos con influjo gravitatorio sobre otros cuerpos de menor masa. Así, por ejemplo, el Sol, con una masa mayor, atrae gravitacionalmente a Júpiter y a la Tierra, y en menos escala, la Ti</w:t>
+        <w:t xml:space="preserve"> resultan de la sumatoria de distintos cuerpos con influjo gravitatorio sobre otros cuerpos de menor masa. Así, por ejemplo, el Sol, con una masa mayor, atrae gravitacionalmente a J</w:t>
+      </w:r>
+      <w:r>
+        <w:rPr>
+          <w:rFonts w:ascii="Times New Roman" w:hAnsi="Times New Roman" w:cs="Times New Roman"/>
+          <w:sz w:val="20"/>
+          <w:szCs w:val="20"/>
+        </w:rPr>
+        <w:t>úpiter y a la Tierra, y en menor</w:t>
+      </w:r>
+      <w:r>
+        <w:rPr>
+          <w:rFonts w:ascii="Times New Roman" w:hAnsi="Times New Roman" w:cs="Times New Roman"/>
+          <w:sz w:val="20"/>
+          <w:szCs w:val="20"/>
+        </w:rPr>
+        <w:t xml:space="preserve"> escala, la Ti</w:t>
       </w:r>
       <w:r>
         <w:rPr>
@@ -281,23 +297,47 @@
           <w:sz w:val="20"/>
           <w:szCs w:val="20"/>
         </w:rPr>
-        <w:t xml:space="preserve"> que constituye esencialmente a las ciencias modernas</w:t>
-      </w:r>
-      <w:r>
-        <w:rPr>
-          <w:rFonts w:ascii="Times New Roman" w:hAnsi="Times New Roman" w:cs="Times New Roman"/>
-          <w:sz w:val="20"/>
-          <w:szCs w:val="20"/>
-        </w:rPr>
-        <w:t xml:space="preserve"> que incrementan el rango de lo predecible</w:t>
-      </w:r>
-      <w:r>
-        <w:rPr>
-          <w:rFonts w:ascii="Times New Roman" w:hAnsi="Times New Roman" w:cs="Times New Roman"/>
-          <w:sz w:val="20"/>
-          <w:szCs w:val="20"/>
-        </w:rPr>
-        <w:t xml:space="preserve">. </w:t>
+        <w:t xml:space="preserve"> que constituye </w:t>
+      </w:r>
+      <w:r>
+        <w:rPr>
+          <w:rFonts w:ascii="Times New Roman" w:hAnsi="Times New Roman" w:cs="Times New Roman"/>
+          <w:sz w:val="20"/>
+          <w:szCs w:val="20"/>
+        </w:rPr>
+        <w:t>el fundamento de las</w:t>
+      </w:r>
+      <w:r>
+        <w:rPr>
+          <w:rFonts w:ascii="Times New Roman" w:hAnsi="Times New Roman" w:cs="Times New Roman"/>
+          <w:sz w:val="20"/>
+          <w:szCs w:val="20"/>
+        </w:rPr>
+        <w:t xml:space="preserve"> ciencias modernas</w:t>
+      </w:r>
+      <w:r>
+        <w:rPr>
+          <w:rFonts w:ascii="Times New Roman" w:hAnsi="Times New Roman" w:cs="Times New Roman"/>
+          <w:sz w:val="20"/>
+          <w:szCs w:val="20"/>
+        </w:rPr>
+        <w:t xml:space="preserve"> que incrementan el rango </w:t>
+      </w:r>
+      <w:r>
+        <w:rPr>
+          <w:rFonts w:ascii="Times New Roman" w:hAnsi="Times New Roman" w:cs="Times New Roman"/>
+          <w:sz w:val="20"/>
+          <w:szCs w:val="20"/>
+        </w:rPr>
+        <w:t>de predictibilidad.</w:t>
+      </w:r>
+      <w:r>
+        <w:rPr>
+          <w:rFonts w:ascii="Times New Roman" w:hAnsi="Times New Roman" w:cs="Times New Roman"/>
+          <w:sz w:val="20"/>
+          <w:szCs w:val="20"/>
+        </w:rPr>
+        <w:t xml:space="preserve"> </w:t>
       </w:r>
     </w:p>
     <w:p>
@@ -508,7 +548,25 @@
           <w:szCs w:val="20"/>
           <w:lang w:val="en-US"/>
         </w:rPr>
-        <w:t xml:space="preserve">That fact that the world is determined, or not, has several repercussions that extends into multiple senses. A fact that is found among the discussion is the consideration of world´s stability. For this purpose we can situate ourselves into the context of Newton´s project, which seeks to formulate mathematical functions to explain the dynamics o natural events. Thanks to his physical and mathematical principles it’s possible to predict the movement of bodies under the estimation of gravitational forces. But many aspects of his theory remained obscure and such anomalies threaded the pretended universality of the natural laws that reign sovereign over heaven and earth. A very specific example can be found in the study of the deviation or perturbation in the displacement of some space bodies. Sometimes the </w:t>
+        <w:t xml:space="preserve">That fact that the world is determined, or not, has several repercussions that extends into multiple senses. A fact that is found among the discussion is the consideration of world´s stability. For this </w:t>
+      </w:r>
+      <w:r>
+        <w:rPr>
+          <w:rFonts w:ascii="Times New Roman" w:hAnsi="Times New Roman" w:cs="Times New Roman"/>
+          <w:sz w:val="20"/>
+          <w:szCs w:val="20"/>
+          <w:lang w:val="en-US"/>
+        </w:rPr>
+        <w:t>regard</w:t>
+      </w:r>
+      <w:r>
+        <w:rPr>
+          <w:rFonts w:ascii="Times New Roman" w:hAnsi="Times New Roman" w:cs="Times New Roman"/>
+          <w:sz w:val="20"/>
+          <w:szCs w:val="20"/>
+          <w:lang w:val="en-US"/>
+        </w:rPr>
+        <w:t xml:space="preserve"> we can situate ourselves into the context of Newton´s project, which seeks to formulate mathematical functions to explain the dynamics o natural events. Thanks to his physical and mathematical principles it’s possible to predict the movement of bodies under the estimation of gravitational forces. But many aspects of his theory remained obscure and such anomalies threaded the pretended universality of the natural laws that reign sovereign over heaven and earth. A very specific example can be found in the study of the deviation or perturbation in the displacement of some space bodies. Sometimes the </w:t>
       </w:r>
       <w:proofErr w:type="spellStart"/>
       <w:r>
@@ -674,17 +732,61 @@
           <w:rFonts w:ascii="Times New Roman" w:hAnsi="Times New Roman" w:cs="Times New Roman"/>
           <w:sz w:val="24"/>
           <w:szCs w:val="24"/>
-          <w:lang w:val="en-US"/>
-        </w:rPr>
-      </w:pPr>
-      <w:r>
-        <w:rPr>
-          <w:rFonts w:ascii="Times New Roman" w:hAnsi="Times New Roman" w:cs="Times New Roman"/>
-          <w:sz w:val="24"/>
-          <w:szCs w:val="24"/>
-          <w:lang w:val="en-US"/>
-        </w:rPr>
-        <w:t>Modernity, Determinism, Freedom, Laplace, Leibniz</w:t>
+        </w:rPr>
+      </w:pPr>
+      <w:proofErr w:type="spellStart"/>
+      <w:r>
+        <w:rPr>
+          <w:rFonts w:ascii="Times New Roman" w:hAnsi="Times New Roman" w:cs="Times New Roman"/>
+          <w:sz w:val="24"/>
+          <w:szCs w:val="24"/>
+        </w:rPr>
+        <w:t>Modernity</w:t>
+      </w:r>
+      <w:proofErr w:type="spellEnd"/>
+      <w:r>
+        <w:rPr>
+          <w:rFonts w:ascii="Times New Roman" w:hAnsi="Times New Roman" w:cs="Times New Roman"/>
+          <w:sz w:val="24"/>
+          <w:szCs w:val="24"/>
+        </w:rPr>
+        <w:t xml:space="preserve">, </w:t>
+      </w:r>
+      <w:proofErr w:type="spellStart"/>
+      <w:r>
+        <w:rPr>
+          <w:rFonts w:ascii="Times New Roman" w:hAnsi="Times New Roman" w:cs="Times New Roman"/>
+          <w:sz w:val="24"/>
+          <w:szCs w:val="24"/>
+        </w:rPr>
+        <w:t>Determinism</w:t>
+      </w:r>
+      <w:proofErr w:type="spellEnd"/>
+      <w:r>
+        <w:rPr>
+          <w:rFonts w:ascii="Times New Roman" w:hAnsi="Times New Roman" w:cs="Times New Roman"/>
+          <w:sz w:val="24"/>
+          <w:szCs w:val="24"/>
+        </w:rPr>
+        <w:t xml:space="preserve">, </w:t>
+      </w:r>
+      <w:proofErr w:type="spellStart"/>
+      <w:r>
+        <w:rPr>
+          <w:rFonts w:ascii="Times New Roman" w:hAnsi="Times New Roman" w:cs="Times New Roman"/>
+          <w:sz w:val="24"/>
+          <w:szCs w:val="24"/>
+        </w:rPr>
+        <w:t>Freedom</w:t>
+      </w:r>
+      <w:proofErr w:type="spellEnd"/>
+      <w:r>
+        <w:rPr>
+          <w:rFonts w:ascii="Times New Roman" w:hAnsi="Times New Roman" w:cs="Times New Roman"/>
+          <w:sz w:val="24"/>
+          <w:szCs w:val="24"/>
+        </w:rPr>
+        <w:t>, Laplace, Leibniz</w:t>
       </w:r>
     </w:p>
     <w:p>
@@ -916,6 +1018,14 @@
           <w:sz w:val="24"/>
           <w:szCs w:val="24"/>
         </w:rPr>
+        <w:t xml:space="preserve"> se</w:t>
+      </w:r>
+      <w:r>
+        <w:rPr>
+          <w:rFonts w:ascii="Times New Roman" w:hAnsi="Times New Roman" w:cs="Times New Roman"/>
+          <w:sz w:val="24"/>
+          <w:szCs w:val="24"/>
+        </w:rPr>
         <w:t xml:space="preserve"> permitía la adivinación de los destinos. Esta idea desde otro enfoque también se encuentra en la medievalidad con un énfasis más intenso, pues el gran determinador es entendido como Dios</w:t>
       </w:r>
       <w:r>
@@ -924,15 +1034,105 @@
           <w:sz w:val="24"/>
           <w:szCs w:val="24"/>
         </w:rPr>
-        <w:t>, de quien se predica los más altos y positivos conceptos como el de infinita sabiduría, justicia, bondad y perfección</w:t>
-      </w:r>
-      <w:r>
-        <w:rPr>
-          <w:rFonts w:ascii="Times New Roman" w:hAnsi="Times New Roman" w:cs="Times New Roman"/>
-          <w:sz w:val="24"/>
-          <w:szCs w:val="24"/>
-        </w:rPr>
-        <w:t>. A ese respecto podemos mencionar los problemas de la providencia, la concurrencia, la futurición y los futuros contingentes asegurados, además del problema luterano de la predestinación de la salvación</w:t>
+        <w:t>, de quien se predica</w:t>
+      </w:r>
+      <w:r>
+        <w:rPr>
+          <w:rFonts w:ascii="Times New Roman" w:hAnsi="Times New Roman" w:cs="Times New Roman"/>
+          <w:sz w:val="24"/>
+          <w:szCs w:val="24"/>
+        </w:rPr>
+        <w:t>n</w:t>
+      </w:r>
+      <w:r>
+        <w:rPr>
+          <w:rFonts w:ascii="Times New Roman" w:hAnsi="Times New Roman" w:cs="Times New Roman"/>
+          <w:sz w:val="24"/>
+          <w:szCs w:val="24"/>
+        </w:rPr>
+        <w:t xml:space="preserve"> los más altos y positivos conceptos como el de infinita sabiduría, justicia, bondad y perfección</w:t>
+      </w:r>
+      <w:r>
+        <w:rPr>
+          <w:rFonts w:ascii="Times New Roman" w:hAnsi="Times New Roman" w:cs="Times New Roman"/>
+          <w:sz w:val="24"/>
+          <w:szCs w:val="24"/>
+        </w:rPr>
+        <w:t xml:space="preserve">. </w:t>
+      </w:r>
+      <w:r>
+        <w:rPr>
+          <w:rFonts w:ascii="Times New Roman" w:hAnsi="Times New Roman" w:cs="Times New Roman"/>
+          <w:sz w:val="24"/>
+          <w:szCs w:val="24"/>
+        </w:rPr>
+        <w:t xml:space="preserve">A pesar de la </w:t>
+      </w:r>
+      <w:r>
+        <w:rPr>
+          <w:rFonts w:ascii="Times New Roman" w:hAnsi="Times New Roman" w:cs="Times New Roman"/>
+          <w:sz w:val="24"/>
+          <w:szCs w:val="24"/>
+        </w:rPr>
+        <w:t>extensa discusión y consecuente exégesis</w:t>
+      </w:r>
+      <w:r>
+        <w:rPr>
+          <w:rFonts w:ascii="Times New Roman" w:hAnsi="Times New Roman" w:cs="Times New Roman"/>
+          <w:sz w:val="24"/>
+          <w:szCs w:val="24"/>
+        </w:rPr>
+        <w:t xml:space="preserve"> teológica, no dejó de advertirse el papel del libre albedrío en un mundo predestinado. </w:t>
+      </w:r>
+      <w:r>
+        <w:rPr>
+          <w:rFonts w:ascii="Times New Roman" w:hAnsi="Times New Roman" w:cs="Times New Roman"/>
+          <w:sz w:val="24"/>
+          <w:szCs w:val="24"/>
+        </w:rPr>
+        <w:t>A ese respecto podemos mencionar los problemas de la providencia, la concurrencia</w:t>
+      </w:r>
+      <w:r>
+        <w:rPr>
+          <w:rFonts w:ascii="Times New Roman" w:hAnsi="Times New Roman" w:cs="Times New Roman"/>
+          <w:sz w:val="24"/>
+          <w:szCs w:val="24"/>
+        </w:rPr>
+        <w:t xml:space="preserve">, la futurición, o el conocimiento de </w:t>
+      </w:r>
+      <w:r>
+        <w:rPr>
+          <w:rFonts w:ascii="Times New Roman" w:hAnsi="Times New Roman" w:cs="Times New Roman"/>
+          <w:sz w:val="24"/>
+          <w:szCs w:val="24"/>
+        </w:rPr>
+        <w:t>los futuros contingentes asegurados</w:t>
+      </w:r>
+      <w:r>
+        <w:rPr>
+          <w:rFonts w:ascii="Times New Roman" w:hAnsi="Times New Roman" w:cs="Times New Roman"/>
+          <w:sz w:val="24"/>
+          <w:szCs w:val="24"/>
+        </w:rPr>
+        <w:t xml:space="preserve">, el </w:t>
+      </w:r>
+      <w:proofErr w:type="spellStart"/>
+      <w:r>
+        <w:rPr>
+          <w:rFonts w:ascii="Times New Roman" w:hAnsi="Times New Roman" w:cs="Times New Roman"/>
+          <w:sz w:val="24"/>
+          <w:szCs w:val="24"/>
+        </w:rPr>
+        <w:t>necesitarianismo</w:t>
+      </w:r>
+      <w:proofErr w:type="spellEnd"/>
+      <w:r>
+        <w:rPr>
+          <w:rFonts w:ascii="Times New Roman" w:hAnsi="Times New Roman" w:cs="Times New Roman"/>
+          <w:sz w:val="24"/>
+          <w:szCs w:val="24"/>
+        </w:rPr>
+        <w:t>, además del problema luterano de la predestinación de la salvación</w:t>
       </w:r>
       <w:r>
         <w:rPr>
@@ -1000,71 +1200,31 @@
           <w:sz w:val="24"/>
           <w:szCs w:val="24"/>
         </w:rPr>
-        <w:t xml:space="preserve">y consistencia </w:t>
-      </w:r>
-      <w:r>
-        <w:rPr>
-          <w:rFonts w:ascii="Times New Roman" w:hAnsi="Times New Roman" w:cs="Times New Roman"/>
-          <w:sz w:val="24"/>
-          <w:szCs w:val="24"/>
-        </w:rPr>
-        <w:t>tal que</w:t>
-      </w:r>
-      <w:r>
-        <w:rPr>
-          <w:rFonts w:ascii="Times New Roman" w:hAnsi="Times New Roman" w:cs="Times New Roman"/>
-          <w:sz w:val="24"/>
-          <w:szCs w:val="24"/>
-        </w:rPr>
-        <w:t>,</w:t>
-      </w:r>
-      <w:r>
-        <w:rPr>
-          <w:rFonts w:ascii="Times New Roman" w:hAnsi="Times New Roman" w:cs="Times New Roman"/>
-          <w:sz w:val="24"/>
-          <w:szCs w:val="24"/>
-        </w:rPr>
-        <w:t xml:space="preserve"> a la vez</w:t>
-      </w:r>
-      <w:r>
-        <w:rPr>
-          <w:rFonts w:ascii="Times New Roman" w:hAnsi="Times New Roman" w:cs="Times New Roman"/>
-          <w:sz w:val="24"/>
-          <w:szCs w:val="24"/>
-        </w:rPr>
-        <w:t>,</w:t>
-      </w:r>
-      <w:r>
-        <w:rPr>
-          <w:rFonts w:ascii="Times New Roman" w:hAnsi="Times New Roman" w:cs="Times New Roman"/>
-          <w:sz w:val="24"/>
-          <w:szCs w:val="24"/>
-        </w:rPr>
-        <w:t xml:space="preserve"> parece excluirse la libertad</w:t>
-      </w:r>
-      <w:r>
-        <w:rPr>
-          <w:rFonts w:ascii="Times New Roman" w:hAnsi="Times New Roman" w:cs="Times New Roman"/>
-          <w:sz w:val="24"/>
-          <w:szCs w:val="24"/>
-        </w:rPr>
-        <w:t xml:space="preserve"> humana</w:t>
-      </w:r>
-      <w:r>
-        <w:rPr>
-          <w:rFonts w:ascii="Times New Roman" w:hAnsi="Times New Roman" w:cs="Times New Roman"/>
-          <w:sz w:val="24"/>
-          <w:szCs w:val="24"/>
-        </w:rPr>
-        <w:t>,</w:t>
-      </w:r>
-      <w:r>
-        <w:rPr>
-          <w:rFonts w:ascii="Times New Roman" w:hAnsi="Times New Roman" w:cs="Times New Roman"/>
-          <w:sz w:val="24"/>
-          <w:szCs w:val="24"/>
-        </w:rPr>
-        <w:t xml:space="preserve"> al tiempo que se piensa en la estabilidad asegurada del mundo. </w:t>
+        <w:t xml:space="preserve">en donde </w:t>
+      </w:r>
+      <w:r>
+        <w:rPr>
+          <w:rFonts w:ascii="Times New Roman" w:hAnsi="Times New Roman" w:cs="Times New Roman"/>
+          <w:sz w:val="24"/>
+          <w:szCs w:val="24"/>
+        </w:rPr>
+        <w:t>se piensa en la estabilidad asegurada del mundo</w:t>
+      </w:r>
+      <w:r>
+        <w:rPr>
+          <w:rFonts w:ascii="Times New Roman" w:hAnsi="Times New Roman" w:cs="Times New Roman"/>
+          <w:sz w:val="24"/>
+          <w:szCs w:val="24"/>
+        </w:rPr>
+        <w:t>, así como en la existencia de una razón para cada causa</w:t>
+      </w:r>
+      <w:r>
+        <w:rPr>
+          <w:rFonts w:ascii="Times New Roman" w:hAnsi="Times New Roman" w:cs="Times New Roman"/>
+          <w:sz w:val="24"/>
+          <w:szCs w:val="24"/>
+        </w:rPr>
+        <w:t xml:space="preserve">. </w:t>
       </w:r>
       <w:r>
         <w:rPr>
@@ -1226,7 +1386,23 @@
           <w:sz w:val="24"/>
           <w:szCs w:val="24"/>
         </w:rPr>
-        <w:t>del pensamiento matemático de Leibniz, en especial en lo que se refiere a la aplicación de</w:t>
+        <w:t>del pensamiento matemático de Leibniz, en especial</w:t>
+      </w:r>
+      <w:r>
+        <w:rPr>
+          <w:rFonts w:ascii="Times New Roman" w:hAnsi="Times New Roman" w:cs="Times New Roman"/>
+          <w:sz w:val="24"/>
+          <w:szCs w:val="24"/>
+        </w:rPr>
+        <w:t>,</w:t>
+      </w:r>
+      <w:r>
+        <w:rPr>
+          <w:rFonts w:ascii="Times New Roman" w:hAnsi="Times New Roman" w:cs="Times New Roman"/>
+          <w:sz w:val="24"/>
+          <w:szCs w:val="24"/>
+        </w:rPr>
+        <w:t xml:space="preserve"> lo que se refiere a la aplicación de</w:t>
       </w:r>
       <w:r>
         <w:rPr>
@@ -1318,7 +1494,32 @@
           <w:sz w:val="24"/>
           <w:szCs w:val="24"/>
         </w:rPr>
-        <w:t xml:space="preserve">, ya que junto al desarrollo de la geometría analítica cartesiana, el establecimiento de las bases del cálculo infinitesimal configura un pilar del pensamiento de la modernidad. </w:t>
+        <w:t xml:space="preserve">, ya que junto al desarrollo de la geometría analítica cartesiana, el establecimiento de las bases del </w:t>
+      </w:r>
+      <w:r>
+        <w:rPr>
+          <w:rFonts w:ascii="Times New Roman" w:hAnsi="Times New Roman" w:cs="Times New Roman"/>
+          <w:sz w:val="24"/>
+          <w:szCs w:val="24"/>
+        </w:rPr>
+        <w:lastRenderedPageBreak/>
+        <w:t>cálculo infinitesimal configura un pilar del pensamiento de la modernidad</w:t>
+      </w:r>
+      <w:r>
+        <w:rPr>
+          <w:rFonts w:ascii="Times New Roman" w:hAnsi="Times New Roman" w:cs="Times New Roman"/>
+          <w:sz w:val="24"/>
+          <w:szCs w:val="24"/>
+        </w:rPr>
+        <w:t xml:space="preserve"> y las ciencias modernas.</w:t>
+      </w:r>
+      <w:r>
+        <w:rPr>
+          <w:rFonts w:ascii="Times New Roman" w:hAnsi="Times New Roman" w:cs="Times New Roman"/>
+          <w:sz w:val="24"/>
+          <w:szCs w:val="24"/>
+        </w:rPr>
+        <w:t xml:space="preserve"> </w:t>
       </w:r>
     </w:p>
     <w:p>
@@ -1338,16 +1539,103 @@
           <w:sz w:val="24"/>
           <w:szCs w:val="24"/>
         </w:rPr>
-        <w:lastRenderedPageBreak/>
-        <w:t xml:space="preserve">Revisemos las nociones deterministas de ambos autores; </w:t>
-      </w:r>
-      <w:r>
-        <w:rPr>
-          <w:rFonts w:ascii="Times New Roman" w:hAnsi="Times New Roman" w:cs="Times New Roman"/>
-          <w:sz w:val="24"/>
-          <w:szCs w:val="24"/>
-        </w:rPr>
-        <w:t>Al final del desarrollo de ambos determinismos, podremos constatar que mientras el de Laplace parece ser lo que se entiende como un “determinismo fuerte”, es decir, uno donde no cabe la libertad humana, tendremos en Leibniz un “determinismo suave” o “compatibilismo”, es decir, la idea que libertad humana y la determinación de los hechos son ambas posibles a la vez.</w:t>
+        <w:t xml:space="preserve">Revisemos </w:t>
+      </w:r>
+      <w:r>
+        <w:rPr>
+          <w:rFonts w:ascii="Times New Roman" w:hAnsi="Times New Roman" w:cs="Times New Roman"/>
+          <w:sz w:val="24"/>
+          <w:szCs w:val="24"/>
+        </w:rPr>
+        <w:t xml:space="preserve">en los segmentos siguientes </w:t>
+      </w:r>
+      <w:r>
+        <w:rPr>
+          <w:rFonts w:ascii="Times New Roman" w:hAnsi="Times New Roman" w:cs="Times New Roman"/>
+          <w:sz w:val="24"/>
+          <w:szCs w:val="24"/>
+        </w:rPr>
+        <w:t xml:space="preserve">las nociones deterministas de ambos autores; </w:t>
+      </w:r>
+      <w:r>
+        <w:rPr>
+          <w:rFonts w:ascii="Times New Roman" w:hAnsi="Times New Roman" w:cs="Times New Roman"/>
+          <w:sz w:val="24"/>
+          <w:szCs w:val="24"/>
+        </w:rPr>
+        <w:t xml:space="preserve">Al final del desarrollo de ambos determinismos, podremos constatar que mientras el de Laplace parece ser lo que se entiende como un “determinismo fuerte”, es decir, uno donde no cabe la libertad humana, tendremos en Leibniz </w:t>
+      </w:r>
+      <w:r>
+        <w:rPr>
+          <w:rFonts w:ascii="Times New Roman" w:hAnsi="Times New Roman" w:cs="Times New Roman"/>
+          <w:sz w:val="24"/>
+          <w:szCs w:val="24"/>
+        </w:rPr>
+        <w:t xml:space="preserve">algo cercano a </w:t>
+      </w:r>
+      <w:r>
+        <w:rPr>
+          <w:rFonts w:ascii="Times New Roman" w:hAnsi="Times New Roman" w:cs="Times New Roman"/>
+          <w:sz w:val="24"/>
+          <w:szCs w:val="24"/>
+        </w:rPr>
+        <w:t xml:space="preserve">un “determinismo suave” o “compatibilismo”, es decir, la idea que </w:t>
+      </w:r>
+      <w:r>
+        <w:rPr>
+          <w:rFonts w:ascii="Times New Roman" w:hAnsi="Times New Roman" w:cs="Times New Roman"/>
+          <w:sz w:val="24"/>
+          <w:szCs w:val="24"/>
+        </w:rPr>
+        <w:t xml:space="preserve">supone a la </w:t>
+      </w:r>
+      <w:r>
+        <w:rPr>
+          <w:rFonts w:ascii="Times New Roman" w:hAnsi="Times New Roman" w:cs="Times New Roman"/>
+          <w:sz w:val="24"/>
+          <w:szCs w:val="24"/>
+        </w:rPr>
+        <w:t xml:space="preserve">libertad humana y </w:t>
+      </w:r>
+      <w:r>
+        <w:rPr>
+          <w:rFonts w:ascii="Times New Roman" w:hAnsi="Times New Roman" w:cs="Times New Roman"/>
+          <w:sz w:val="24"/>
+          <w:szCs w:val="24"/>
+        </w:rPr>
+        <w:t xml:space="preserve">a </w:t>
+      </w:r>
+      <w:r>
+        <w:rPr>
+          <w:rFonts w:ascii="Times New Roman" w:hAnsi="Times New Roman" w:cs="Times New Roman"/>
+          <w:sz w:val="24"/>
+          <w:szCs w:val="24"/>
+        </w:rPr>
+        <w:t xml:space="preserve">la determinación de los hechos </w:t>
+      </w:r>
+      <w:r>
+        <w:rPr>
+          <w:rFonts w:ascii="Times New Roman" w:hAnsi="Times New Roman" w:cs="Times New Roman"/>
+          <w:sz w:val="24"/>
+          <w:szCs w:val="24"/>
+        </w:rPr>
+        <w:t xml:space="preserve">como </w:t>
+      </w:r>
+      <w:r>
+        <w:rPr>
+          <w:rFonts w:ascii="Times New Roman" w:hAnsi="Times New Roman" w:cs="Times New Roman"/>
+          <w:sz w:val="24"/>
+          <w:szCs w:val="24"/>
+        </w:rPr>
+        <w:t>posibles a la vez.</w:t>
+      </w:r>
+      <w:r>
+        <w:rPr>
+          <w:rFonts w:ascii="Times New Roman" w:hAnsi="Times New Roman" w:cs="Times New Roman"/>
+          <w:sz w:val="24"/>
+          <w:szCs w:val="24"/>
+        </w:rPr>
+        <w:t xml:space="preserve"> </w:t>
       </w:r>
     </w:p>
     <w:p>
@@ -1759,7 +2047,24 @@
           <w:sz w:val="24"/>
           <w:szCs w:val="24"/>
         </w:rPr>
-        <w:t xml:space="preserve">Trabajó como profesor en la escuela militar de Francia, especialmente en el ámbito de la artillería. Mucho tiempo después, con la gracia de Napoleón fue admitido en la prestigiosa Academia de las Ciencias Francesa. </w:t>
+        <w:t xml:space="preserve">Trabajó como profesor en la escuela militar de Francia, </w:t>
+      </w:r>
+      <w:r>
+        <w:rPr>
+          <w:rFonts w:ascii="Times New Roman" w:hAnsi="Times New Roman" w:cs="Times New Roman"/>
+          <w:sz w:val="24"/>
+          <w:szCs w:val="24"/>
+        </w:rPr>
+        <w:lastRenderedPageBreak/>
+        <w:t>específicamente</w:t>
+      </w:r>
+      <w:r>
+        <w:rPr>
+          <w:rFonts w:ascii="Times New Roman" w:hAnsi="Times New Roman" w:cs="Times New Roman"/>
+          <w:sz w:val="24"/>
+          <w:szCs w:val="24"/>
+        </w:rPr>
+        <w:t xml:space="preserve"> en el ámbito de la artillería. Mucho tiempo después, con la gracia de Napoleón fue admitido en la prestigiosa Academia de las Ciencias Francesa. </w:t>
       </w:r>
       <w:r>
         <w:rPr>
@@ -1787,7 +2092,6 @@
           <w:sz w:val="24"/>
           <w:szCs w:val="24"/>
         </w:rPr>
-        <w:lastRenderedPageBreak/>
         <w:t xml:space="preserve">Para considerar el pensamiento de Laplace, debemos tener en cuenta </w:t>
       </w:r>
       <w:r>
@@ -1820,23 +2124,15 @@
           <w:sz w:val="24"/>
           <w:szCs w:val="24"/>
         </w:rPr>
-        <w:t xml:space="preserve">, </w:t>
-      </w:r>
-      <w:r>
-        <w:rPr>
-          <w:rFonts w:ascii="Times New Roman" w:hAnsi="Times New Roman" w:cs="Times New Roman"/>
-          <w:sz w:val="24"/>
-          <w:szCs w:val="24"/>
-        </w:rPr>
-        <w:t xml:space="preserve">y </w:t>
-      </w:r>
-      <w:r>
-        <w:rPr>
-          <w:rFonts w:ascii="Times New Roman" w:hAnsi="Times New Roman" w:cs="Times New Roman"/>
-          <w:sz w:val="24"/>
-          <w:szCs w:val="24"/>
-        </w:rPr>
-        <w:t>así</w:t>
+        <w:t>;</w:t>
+      </w:r>
+      <w:r>
+        <w:rPr>
+          <w:rFonts w:ascii="Times New Roman" w:hAnsi="Times New Roman" w:cs="Times New Roman"/>
+          <w:sz w:val="24"/>
+          <w:szCs w:val="24"/>
+        </w:rPr>
+        <w:t xml:space="preserve"> así</w:t>
       </w:r>
       <w:r>
         <w:rPr>
@@ -1852,7 +2148,23 @@
           <w:sz w:val="24"/>
           <w:szCs w:val="24"/>
         </w:rPr>
-        <w:t xml:space="preserve"> análogamente debía haber un sonido que realizaran los cuerpos celestes al surcar el firmamento, aún más, al notar las relaciones armónicas en las orbitas de los astros, se podía pensar en que toda esa estabilidad de proyectiles ordenados debían formar una especie de </w:t>
+        <w:t xml:space="preserve"> análogamente</w:t>
+      </w:r>
+      <w:r>
+        <w:rPr>
+          <w:rFonts w:ascii="Times New Roman" w:hAnsi="Times New Roman" w:cs="Times New Roman"/>
+          <w:sz w:val="24"/>
+          <w:szCs w:val="24"/>
+        </w:rPr>
+        <w:t>,</w:t>
+      </w:r>
+      <w:r>
+        <w:rPr>
+          <w:rFonts w:ascii="Times New Roman" w:hAnsi="Times New Roman" w:cs="Times New Roman"/>
+          <w:sz w:val="24"/>
+          <w:szCs w:val="24"/>
+        </w:rPr>
+        <w:t xml:space="preserve"> debía haber un sonido que realizaran los cuerpos celestes al surcar el firmamento, aún más, al notar las relaciones armónicas en las orbitas de los astros, se podía pensar en que toda esa estabilidad de proyectiles ordenados debían formar una especie de </w:t>
       </w:r>
       <w:r>
         <w:rPr>
@@ -1980,7 +2292,39 @@
           <w:sz w:val="24"/>
           <w:szCs w:val="24"/>
         </w:rPr>
-        <w:t xml:space="preserve">Leibniz no es ajeno a tal propuesta. Atendemos así a un paso agigantado equiparable al que nos lleva de Euclides y su análisis geométrico </w:t>
+        <w:t xml:space="preserve">Leibniz no es ajeno a tal propuesta. Atendemos así a un paso agigantado </w:t>
+      </w:r>
+      <w:r>
+        <w:rPr>
+          <w:rFonts w:ascii="Times New Roman" w:hAnsi="Times New Roman" w:cs="Times New Roman"/>
+          <w:sz w:val="24"/>
+          <w:szCs w:val="24"/>
+        </w:rPr>
+        <w:t>(</w:t>
+      </w:r>
+      <w:r>
+        <w:rPr>
+          <w:rFonts w:ascii="Times New Roman" w:hAnsi="Times New Roman" w:cs="Times New Roman"/>
+          <w:sz w:val="24"/>
+          <w:szCs w:val="24"/>
+        </w:rPr>
+        <w:t>equiparable al que nos lleva de Euclides y su análisis geométrico</w:t>
+      </w:r>
+      <w:r>
+        <w:rPr>
+          <w:rFonts w:ascii="Times New Roman" w:hAnsi="Times New Roman" w:cs="Times New Roman"/>
+          <w:sz w:val="24"/>
+          <w:szCs w:val="24"/>
+        </w:rPr>
+        <w:t>,</w:t>
+      </w:r>
+      <w:r>
+        <w:rPr>
+          <w:rFonts w:ascii="Times New Roman" w:hAnsi="Times New Roman" w:cs="Times New Roman"/>
+          <w:sz w:val="24"/>
+          <w:szCs w:val="24"/>
+        </w:rPr>
+        <w:t xml:space="preserve"> </w:t>
       </w:r>
       <w:r>
         <w:rPr>
@@ -2020,7 +2364,23 @@
           <w:sz w:val="24"/>
           <w:szCs w:val="24"/>
         </w:rPr>
-        <w:t xml:space="preserve"> la idea de un espacio curvado, propio de una geometría no euclidiana. </w:t>
+        <w:t xml:space="preserve"> la idea de un espacio curvado, propio de una geometría no euclidiana.</w:t>
+      </w:r>
+      <w:r>
+        <w:rPr>
+          <w:rFonts w:ascii="Times New Roman" w:hAnsi="Times New Roman" w:cs="Times New Roman"/>
+          <w:sz w:val="24"/>
+          <w:szCs w:val="24"/>
+        </w:rPr>
+        <w:t>)</w:t>
+      </w:r>
+      <w:r>
+        <w:rPr>
+          <w:rFonts w:ascii="Times New Roman" w:hAnsi="Times New Roman" w:cs="Times New Roman"/>
+          <w:sz w:val="24"/>
+          <w:szCs w:val="24"/>
+        </w:rPr>
+        <w:t xml:space="preserve"> </w:t>
       </w:r>
       <w:r>
         <w:rPr>
@@ -2060,15 +2420,111 @@
           <w:sz w:val="24"/>
           <w:szCs w:val="24"/>
         </w:rPr>
-        <w:t xml:space="preserve"> hay un salto considerable y revolucionario para las ciencias modernas.</w:t>
-      </w:r>
-      <w:r>
-        <w:rPr>
-          <w:rFonts w:ascii="Times New Roman" w:hAnsi="Times New Roman" w:cs="Times New Roman"/>
-          <w:sz w:val="24"/>
-          <w:szCs w:val="24"/>
-        </w:rPr>
-        <w:t xml:space="preserve"> Como ilustración de dicho avance, puede bastar señalar el hecho de que Laplace enseñaba el cálculo del recorrido de proyectiles balísticos, es decir, aplicaba las matemáticas y las ciencias para la actividad más humana: la guerra. </w:t>
+        <w:t xml:space="preserve"> hay un salto considerable y revolucionario</w:t>
+      </w:r>
+      <w:r>
+        <w:rPr>
+          <w:rFonts w:ascii="Times New Roman" w:hAnsi="Times New Roman" w:cs="Times New Roman"/>
+          <w:sz w:val="24"/>
+          <w:szCs w:val="24"/>
+        </w:rPr>
+        <w:t xml:space="preserve">, que parece apuntar al mismo sentido y que deriva, </w:t>
+      </w:r>
+      <w:r>
+        <w:rPr>
+          <w:rFonts w:ascii="Times New Roman" w:hAnsi="Times New Roman" w:cs="Times New Roman"/>
+          <w:sz w:val="24"/>
+          <w:szCs w:val="24"/>
+        </w:rPr>
+        <w:t xml:space="preserve"> para las ciencias modernas</w:t>
+      </w:r>
+      <w:r>
+        <w:rPr>
+          <w:rFonts w:ascii="Times New Roman" w:hAnsi="Times New Roman" w:cs="Times New Roman"/>
+          <w:sz w:val="24"/>
+          <w:szCs w:val="24"/>
+        </w:rPr>
+        <w:t>, en uno de sus fundamentos esenciales</w:t>
+      </w:r>
+      <w:r>
+        <w:rPr>
+          <w:rFonts w:ascii="Times New Roman" w:hAnsi="Times New Roman" w:cs="Times New Roman"/>
+          <w:sz w:val="24"/>
+          <w:szCs w:val="24"/>
+        </w:rPr>
+        <w:t>.</w:t>
+      </w:r>
+      <w:r>
+        <w:rPr>
+          <w:rFonts w:ascii="Times New Roman" w:hAnsi="Times New Roman" w:cs="Times New Roman"/>
+          <w:sz w:val="24"/>
+          <w:szCs w:val="24"/>
+        </w:rPr>
+        <w:t xml:space="preserve"> Como ilustración de dicho avance, puede bastar señalar el hecho de que Laplace enseñaba el cálculo del recorrido de proyectiles balísticos, es decir, aplicaba las matemáticas y las ciencias para</w:t>
+      </w:r>
+      <w:r>
+        <w:rPr>
+          <w:rFonts w:ascii="Times New Roman" w:hAnsi="Times New Roman" w:cs="Times New Roman"/>
+          <w:sz w:val="24"/>
+          <w:szCs w:val="24"/>
+        </w:rPr>
+        <w:t xml:space="preserve"> una de </w:t>
+      </w:r>
+      <w:r>
+        <w:rPr>
+          <w:rFonts w:ascii="Times New Roman" w:hAnsi="Times New Roman" w:cs="Times New Roman"/>
+          <w:sz w:val="24"/>
+          <w:szCs w:val="24"/>
+        </w:rPr>
+        <w:t>la</w:t>
+      </w:r>
+      <w:r>
+        <w:rPr>
+          <w:rFonts w:ascii="Times New Roman" w:hAnsi="Times New Roman" w:cs="Times New Roman"/>
+          <w:sz w:val="24"/>
+          <w:szCs w:val="24"/>
+        </w:rPr>
+        <w:t>s</w:t>
+      </w:r>
+      <w:r>
+        <w:rPr>
+          <w:rFonts w:ascii="Times New Roman" w:hAnsi="Times New Roman" w:cs="Times New Roman"/>
+          <w:sz w:val="24"/>
+          <w:szCs w:val="24"/>
+        </w:rPr>
+        <w:t xml:space="preserve"> actividad</w:t>
+      </w:r>
+      <w:r>
+        <w:rPr>
+          <w:rFonts w:ascii="Times New Roman" w:hAnsi="Times New Roman" w:cs="Times New Roman"/>
+          <w:sz w:val="24"/>
+          <w:szCs w:val="24"/>
+        </w:rPr>
+        <w:t>es</w:t>
+      </w:r>
+      <w:r>
+        <w:rPr>
+          <w:rFonts w:ascii="Times New Roman" w:hAnsi="Times New Roman" w:cs="Times New Roman"/>
+          <w:sz w:val="24"/>
+          <w:szCs w:val="24"/>
+        </w:rPr>
+        <w:t xml:space="preserve"> más humana</w:t>
+      </w:r>
+      <w:r>
+        <w:rPr>
+          <w:rFonts w:ascii="Times New Roman" w:hAnsi="Times New Roman" w:cs="Times New Roman"/>
+          <w:sz w:val="24"/>
+          <w:szCs w:val="24"/>
+        </w:rPr>
+        <w:t>s</w:t>
+      </w:r>
+      <w:r>
+        <w:rPr>
+          <w:rFonts w:ascii="Times New Roman" w:hAnsi="Times New Roman" w:cs="Times New Roman"/>
+          <w:sz w:val="24"/>
+          <w:szCs w:val="24"/>
+        </w:rPr>
+        <w:t xml:space="preserve">: la guerra. </w:t>
       </w:r>
     </w:p>
     <w:p>
@@ -2088,7 +2544,16 @@
           <w:sz w:val="24"/>
           <w:szCs w:val="24"/>
         </w:rPr>
-        <w:t xml:space="preserve">Laplace, en este horizonte, se veía inscrito en un contexto en donde las mayores preocupaciones científicas se cuestionaban sobre la real forma de la tierra, la órbita de los cuerpos celestes, las anomalías en dichas órbitas y en un sentido general, la estabilidad del sistema solar. Todos ellos, problemas heredados de la revolucionaria mecánica de Newton. Laplace encajaría todas estas piezas mediante la variación del principio de gravitación. </w:t>
+        <w:t xml:space="preserve">Laplace, en este horizonte, se veía inscrito en un contexto en donde las mayores preocupaciones científicas se cuestionaban sobre la real forma de la tierra, la órbita de los cuerpos celestes, las anomalías en dichas órbitas y en un sentido general, la estabilidad del sistema solar. Todos ellos, problemas heredados de la revolucionaria mecánica de Newton. </w:t>
+      </w:r>
+      <w:r>
+        <w:rPr>
+          <w:rFonts w:ascii="Times New Roman" w:hAnsi="Times New Roman" w:cs="Times New Roman"/>
+          <w:sz w:val="24"/>
+          <w:szCs w:val="24"/>
+        </w:rPr>
+        <w:lastRenderedPageBreak/>
+        <w:t xml:space="preserve">Laplace encajaría todas estas piezas mediante la variación del principio de gravitación. </w:t>
       </w:r>
       <w:r>
         <w:rPr>
@@ -2142,16 +2607,7 @@
           <w:sz w:val="24"/>
           <w:szCs w:val="24"/>
         </w:rPr>
-        <w:t xml:space="preserve">el contraste entre la </w:t>
-      </w:r>
-      <w:r>
-        <w:rPr>
-          <w:rFonts w:ascii="Times New Roman" w:hAnsi="Times New Roman" w:cs="Times New Roman"/>
-          <w:sz w:val="24"/>
-          <w:szCs w:val="24"/>
-        </w:rPr>
-        <w:lastRenderedPageBreak/>
-        <w:t xml:space="preserve">teoría de los vórtices de Descartes y la teoría gravitacional de Newton. </w:t>
+        <w:t xml:space="preserve">el contraste entre la teoría de los vórtices de Descartes y la teoría gravitacional de Newton. </w:t>
       </w:r>
       <w:r>
         <w:rPr>
@@ -2199,7 +2655,47 @@
           <w:sz w:val="24"/>
           <w:szCs w:val="24"/>
         </w:rPr>
-        <w:t xml:space="preserve">, por otro lado los principios de gravitación newtonianos suponían que una fuerza invisible atraía desde la distancia, al modo en que el sol atrae diversas órbitas. La fuerza de gravitación crece con la masa y decrece con la distancia, lo que concuerda con la ley de </w:t>
+        <w:t xml:space="preserve">, por otro lado los principios de gravitación newtonianos suponían que una fuerza invisible atraía desde la distancia, al modo en que el sol atrae diversas órbitas. </w:t>
+      </w:r>
+      <w:r>
+        <w:rPr>
+          <w:rFonts w:ascii="Times New Roman" w:hAnsi="Times New Roman" w:cs="Times New Roman"/>
+          <w:sz w:val="24"/>
+          <w:szCs w:val="24"/>
+        </w:rPr>
+        <w:t xml:space="preserve">Según los </w:t>
+      </w:r>
+      <w:r>
+        <w:rPr>
+          <w:rFonts w:ascii="Times New Roman" w:hAnsi="Times New Roman" w:cs="Times New Roman"/>
+          <w:sz w:val="24"/>
+          <w:szCs w:val="24"/>
+        </w:rPr>
+        <w:t>principio</w:t>
+      </w:r>
+      <w:r>
+        <w:rPr>
+          <w:rFonts w:ascii="Times New Roman" w:hAnsi="Times New Roman" w:cs="Times New Roman"/>
+          <w:sz w:val="24"/>
+          <w:szCs w:val="24"/>
+        </w:rPr>
+        <w:t>s newtonianos l</w:t>
+      </w:r>
+      <w:r>
+        <w:rPr>
+          <w:rFonts w:ascii="Times New Roman" w:hAnsi="Times New Roman" w:cs="Times New Roman"/>
+          <w:sz w:val="24"/>
+          <w:szCs w:val="24"/>
+        </w:rPr>
+        <w:t>a</w:t>
+      </w:r>
+      <w:r>
+        <w:rPr>
+          <w:rFonts w:ascii="Times New Roman" w:hAnsi="Times New Roman" w:cs="Times New Roman"/>
+          <w:sz w:val="24"/>
+          <w:szCs w:val="24"/>
+        </w:rPr>
+        <w:t xml:space="preserve"> fuerza de gravitación crece con la masa y decrece con la distancia, lo que concuerda con la ley de </w:t>
       </w:r>
       <w:proofErr w:type="spellStart"/>
       <w:r>
@@ -2217,7 +2713,63 @@
           <w:sz w:val="24"/>
           <w:szCs w:val="24"/>
         </w:rPr>
-        <w:t xml:space="preserve"> que supone a las órbitas como elipses y también con la segunda ley de gravitación, la fuerza equivale a la masa por la aceleración. </w:t>
+        <w:t>, la cual</w:t>
+      </w:r>
+      <w:r>
+        <w:rPr>
+          <w:rFonts w:ascii="Times New Roman" w:hAnsi="Times New Roman" w:cs="Times New Roman"/>
+          <w:sz w:val="24"/>
+          <w:szCs w:val="24"/>
+        </w:rPr>
+        <w:t xml:space="preserve"> sup</w:t>
+      </w:r>
+      <w:r>
+        <w:rPr>
+          <w:rFonts w:ascii="Times New Roman" w:hAnsi="Times New Roman" w:cs="Times New Roman"/>
+          <w:sz w:val="24"/>
+          <w:szCs w:val="24"/>
+        </w:rPr>
+        <w:t>one a las órbitas como elipses. Del mismo modo</w:t>
+      </w:r>
+      <w:r>
+        <w:rPr>
+          <w:rFonts w:ascii="Times New Roman" w:hAnsi="Times New Roman" w:cs="Times New Roman"/>
+          <w:sz w:val="24"/>
+          <w:szCs w:val="24"/>
+        </w:rPr>
+        <w:t>, tal idea</w:t>
+      </w:r>
+      <w:r>
+        <w:rPr>
+          <w:rFonts w:ascii="Times New Roman" w:hAnsi="Times New Roman" w:cs="Times New Roman"/>
+          <w:sz w:val="24"/>
+          <w:szCs w:val="24"/>
+        </w:rPr>
+        <w:t xml:space="preserve"> coincide </w:t>
+      </w:r>
+      <w:r>
+        <w:rPr>
+          <w:rFonts w:ascii="Times New Roman" w:hAnsi="Times New Roman" w:cs="Times New Roman"/>
+          <w:sz w:val="24"/>
+          <w:szCs w:val="24"/>
+        </w:rPr>
+        <w:t xml:space="preserve">con la segunda ley de </w:t>
+      </w:r>
+      <w:r>
+        <w:rPr>
+          <w:rFonts w:ascii="Times New Roman" w:hAnsi="Times New Roman" w:cs="Times New Roman"/>
+          <w:sz w:val="24"/>
+          <w:szCs w:val="24"/>
+        </w:rPr>
+        <w:t>Newton, la cual postula que</w:t>
+      </w:r>
+      <w:r>
+        <w:rPr>
+          <w:rFonts w:ascii="Times New Roman" w:hAnsi="Times New Roman" w:cs="Times New Roman"/>
+          <w:sz w:val="24"/>
+          <w:szCs w:val="24"/>
+        </w:rPr>
+        <w:t xml:space="preserve"> la fuerza equivale a la masa por la aceleración. </w:t>
       </w:r>
     </w:p>
     <w:p>
@@ -2237,7 +2789,103 @@
           <w:sz w:val="24"/>
           <w:szCs w:val="24"/>
         </w:rPr>
-        <w:t xml:space="preserve">Si esto se daba con regularidad, luego podría pensarse que la tierra era regida por la misma ley universal, estableciendo el determinismo y la estabilidad del mundo, pero antes de darla por verdadera, hacía falta aclarar algunas </w:t>
+        <w:t>Si esto se daba con regularidad</w:t>
+      </w:r>
+      <w:r>
+        <w:rPr>
+          <w:rFonts w:ascii="Times New Roman" w:hAnsi="Times New Roman" w:cs="Times New Roman"/>
+          <w:sz w:val="24"/>
+          <w:szCs w:val="24"/>
+        </w:rPr>
+        <w:t xml:space="preserve"> en el ámbito celeste</w:t>
+      </w:r>
+      <w:r>
+        <w:rPr>
+          <w:rFonts w:ascii="Times New Roman" w:hAnsi="Times New Roman" w:cs="Times New Roman"/>
+          <w:sz w:val="24"/>
+          <w:szCs w:val="24"/>
+        </w:rPr>
+        <w:t xml:space="preserve">, luego podría pensarse que </w:t>
+      </w:r>
+      <w:r>
+        <w:rPr>
+          <w:rFonts w:ascii="Times New Roman" w:hAnsi="Times New Roman" w:cs="Times New Roman"/>
+          <w:sz w:val="24"/>
+          <w:szCs w:val="24"/>
+        </w:rPr>
+        <w:t xml:space="preserve">análogamente </w:t>
+      </w:r>
+      <w:r>
+        <w:rPr>
+          <w:rFonts w:ascii="Times New Roman" w:hAnsi="Times New Roman" w:cs="Times New Roman"/>
+          <w:sz w:val="24"/>
+          <w:szCs w:val="24"/>
+        </w:rPr>
+        <w:t xml:space="preserve">la tierra era regida por la misma ley </w:t>
+      </w:r>
+      <w:r>
+        <w:rPr>
+          <w:rFonts w:ascii="Times New Roman" w:hAnsi="Times New Roman" w:cs="Times New Roman"/>
+          <w:sz w:val="24"/>
+          <w:szCs w:val="24"/>
+        </w:rPr>
+        <w:t>general</w:t>
+      </w:r>
+      <w:r>
+        <w:rPr>
+          <w:rFonts w:ascii="Times New Roman" w:hAnsi="Times New Roman" w:cs="Times New Roman"/>
+          <w:sz w:val="24"/>
+          <w:szCs w:val="24"/>
+        </w:rPr>
+        <w:t xml:space="preserve">, estableciendo </w:t>
+      </w:r>
+      <w:r>
+        <w:rPr>
+          <w:rFonts w:ascii="Times New Roman" w:hAnsi="Times New Roman" w:cs="Times New Roman"/>
+          <w:sz w:val="24"/>
+          <w:szCs w:val="24"/>
+        </w:rPr>
+        <w:t xml:space="preserve">así, para nuestro mundo, </w:t>
+      </w:r>
+      <w:r>
+        <w:rPr>
+          <w:rFonts w:ascii="Times New Roman" w:hAnsi="Times New Roman" w:cs="Times New Roman"/>
+          <w:sz w:val="24"/>
+          <w:szCs w:val="24"/>
+        </w:rPr>
+        <w:t xml:space="preserve">el determinismo y la estabilidad </w:t>
+      </w:r>
+      <w:r>
+        <w:rPr>
+          <w:rFonts w:ascii="Times New Roman" w:hAnsi="Times New Roman" w:cs="Times New Roman"/>
+          <w:sz w:val="24"/>
+          <w:szCs w:val="24"/>
+        </w:rPr>
+        <w:t xml:space="preserve">de su orden; pero antes de dar la teoría </w:t>
+      </w:r>
+      <w:r>
+        <w:rPr>
+          <w:rFonts w:ascii="Times New Roman" w:hAnsi="Times New Roman" w:cs="Times New Roman"/>
+          <w:sz w:val="24"/>
+          <w:szCs w:val="24"/>
+        </w:rPr>
+        <w:t xml:space="preserve">por </w:t>
+      </w:r>
+      <w:r>
+        <w:rPr>
+          <w:rFonts w:ascii="Times New Roman" w:hAnsi="Times New Roman" w:cs="Times New Roman"/>
+          <w:sz w:val="24"/>
+          <w:szCs w:val="24"/>
+        </w:rPr>
+        <w:t>cierta</w:t>
+      </w:r>
+      <w:r>
+        <w:rPr>
+          <w:rFonts w:ascii="Times New Roman" w:hAnsi="Times New Roman" w:cs="Times New Roman"/>
+          <w:sz w:val="24"/>
+          <w:szCs w:val="24"/>
+        </w:rPr>
+        <w:t xml:space="preserve">, hacía falta aclarar algunas </w:t>
       </w:r>
       <w:r>
         <w:rPr>
@@ -2253,15 +2901,95 @@
           <w:sz w:val="24"/>
           <w:szCs w:val="24"/>
         </w:rPr>
-        <w:t xml:space="preserve">, tarea que llevará a cabo Laplace, pero en la </w:t>
-      </w:r>
-      <w:r>
-        <w:rPr>
-          <w:rFonts w:ascii="Times New Roman" w:hAnsi="Times New Roman" w:cs="Times New Roman"/>
-          <w:sz w:val="24"/>
-          <w:szCs w:val="24"/>
-        </w:rPr>
-        <w:t xml:space="preserve">línea del contraste entre Descartes y Newton, veamos algunas ideas sobre la forma de la tierra. </w:t>
+        <w:t xml:space="preserve"> que atribularon a los pensadores de la época</w:t>
+      </w:r>
+      <w:r>
+        <w:rPr>
+          <w:rFonts w:ascii="Times New Roman" w:hAnsi="Times New Roman" w:cs="Times New Roman"/>
+          <w:sz w:val="24"/>
+          <w:szCs w:val="24"/>
+        </w:rPr>
+        <w:t>,</w:t>
+      </w:r>
+      <w:r>
+        <w:rPr>
+          <w:rFonts w:ascii="Times New Roman" w:hAnsi="Times New Roman" w:cs="Times New Roman"/>
+          <w:sz w:val="24"/>
+          <w:szCs w:val="24"/>
+        </w:rPr>
+        <w:t xml:space="preserve"> </w:t>
+      </w:r>
+      <w:r>
+        <w:rPr>
+          <w:rFonts w:ascii="Times New Roman" w:hAnsi="Times New Roman" w:cs="Times New Roman"/>
+          <w:sz w:val="24"/>
+          <w:szCs w:val="24"/>
+        </w:rPr>
+        <w:t>tarea que</w:t>
+      </w:r>
+      <w:r>
+        <w:rPr>
+          <w:rFonts w:ascii="Times New Roman" w:hAnsi="Times New Roman" w:cs="Times New Roman"/>
+          <w:sz w:val="24"/>
+          <w:szCs w:val="24"/>
+        </w:rPr>
+        <w:t xml:space="preserve">, entre muchos otros, </w:t>
+      </w:r>
+      <w:r>
+        <w:rPr>
+          <w:rFonts w:ascii="Times New Roman" w:hAnsi="Times New Roman" w:cs="Times New Roman"/>
+          <w:sz w:val="24"/>
+          <w:szCs w:val="24"/>
+        </w:rPr>
+        <w:t xml:space="preserve"> llevará a cabo Laplace</w:t>
+      </w:r>
+      <w:r>
+        <w:rPr>
+          <w:rFonts w:ascii="Times New Roman" w:hAnsi="Times New Roman" w:cs="Times New Roman"/>
+          <w:sz w:val="24"/>
+          <w:szCs w:val="24"/>
+        </w:rPr>
+        <w:t>. E</w:t>
+      </w:r>
+      <w:r>
+        <w:rPr>
+          <w:rFonts w:ascii="Times New Roman" w:hAnsi="Times New Roman" w:cs="Times New Roman"/>
+          <w:sz w:val="24"/>
+          <w:szCs w:val="24"/>
+        </w:rPr>
+        <w:t xml:space="preserve">n la </w:t>
+      </w:r>
+      <w:r>
+        <w:rPr>
+          <w:rFonts w:ascii="Times New Roman" w:hAnsi="Times New Roman" w:cs="Times New Roman"/>
+          <w:sz w:val="24"/>
+          <w:szCs w:val="24"/>
+        </w:rPr>
+        <w:t xml:space="preserve">línea del contraste entre Descartes y Newton, </w:t>
+      </w:r>
+      <w:r>
+        <w:rPr>
+          <w:rFonts w:ascii="Times New Roman" w:hAnsi="Times New Roman" w:cs="Times New Roman"/>
+          <w:sz w:val="24"/>
+          <w:szCs w:val="24"/>
+        </w:rPr>
+        <w:t xml:space="preserve">atendamos a </w:t>
+      </w:r>
+      <w:r>
+        <w:rPr>
+          <w:rFonts w:ascii="Times New Roman" w:hAnsi="Times New Roman" w:cs="Times New Roman"/>
+          <w:sz w:val="24"/>
+          <w:szCs w:val="24"/>
+        </w:rPr>
+        <w:t>algunas ideas sob</w:t>
+      </w:r>
+      <w:r>
+        <w:rPr>
+          <w:rFonts w:ascii="Times New Roman" w:hAnsi="Times New Roman" w:cs="Times New Roman"/>
+          <w:sz w:val="24"/>
+          <w:szCs w:val="24"/>
+        </w:rPr>
+        <w:t xml:space="preserve">re la forma de la tierra. </w:t>
       </w:r>
     </w:p>
     <w:p>
@@ -2281,7 +3009,23 @@
           <w:sz w:val="24"/>
           <w:szCs w:val="24"/>
         </w:rPr>
-        <w:t>Considerando que los cuerpos se mueven de uno u otro modo, haría falta pensar que la tierra adoptaría correspondientemente una u otra forma. Ya hace muchos siglos Eratóstenes había calculado con un margen de error minúsculo la circunferencia de la tierra y había propuesto que su forma era esférica. Los newtonianos sostenían que un cuerpo celeste orbitando debería adoptar</w:t>
+        <w:t xml:space="preserve">Considerando que los cuerpos se </w:t>
+      </w:r>
+      <w:r>
+        <w:rPr>
+          <w:rFonts w:ascii="Times New Roman" w:hAnsi="Times New Roman" w:cs="Times New Roman"/>
+          <w:sz w:val="24"/>
+          <w:szCs w:val="24"/>
+        </w:rPr>
+        <w:t xml:space="preserve">desplazan </w:t>
+      </w:r>
+      <w:r>
+        <w:rPr>
+          <w:rFonts w:ascii="Times New Roman" w:hAnsi="Times New Roman" w:cs="Times New Roman"/>
+          <w:sz w:val="24"/>
+          <w:szCs w:val="24"/>
+        </w:rPr>
+        <w:t>de uno</w:t>
       </w:r>
       <w:r>
         <w:rPr>
@@ -2297,6 +3041,38 @@
           <w:sz w:val="24"/>
           <w:szCs w:val="24"/>
         </w:rPr>
+        <w:t xml:space="preserve"> u otro modo, haría falta pensar que la tierra adoptaría correspondientemente una</w:t>
+      </w:r>
+      <w:r>
+        <w:rPr>
+          <w:rFonts w:ascii="Times New Roman" w:hAnsi="Times New Roman" w:cs="Times New Roman"/>
+          <w:sz w:val="24"/>
+          <w:szCs w:val="24"/>
+        </w:rPr>
+        <w:t>,</w:t>
+      </w:r>
+      <w:r>
+        <w:rPr>
+          <w:rFonts w:ascii="Times New Roman" w:hAnsi="Times New Roman" w:cs="Times New Roman"/>
+          <w:sz w:val="24"/>
+          <w:szCs w:val="24"/>
+        </w:rPr>
+        <w:t xml:space="preserve"> u otra forma. Ya hace muchos siglos Eratóstenes había calculado con un margen de error minúsculo la circunferencia de la tierra y había propuesto que su forma era esférica. Los newtonianos sostenían que un cuerpo celeste orbitando debería adoptar</w:t>
+      </w:r>
+      <w:r>
+        <w:rPr>
+          <w:rFonts w:ascii="Times New Roman" w:hAnsi="Times New Roman" w:cs="Times New Roman"/>
+          <w:sz w:val="24"/>
+          <w:szCs w:val="24"/>
+        </w:rPr>
+        <w:t>,</w:t>
+      </w:r>
+      <w:r>
+        <w:rPr>
+          <w:rFonts w:ascii="Times New Roman" w:hAnsi="Times New Roman" w:cs="Times New Roman"/>
+          <w:sz w:val="24"/>
+          <w:szCs w:val="24"/>
+        </w:rPr>
         <w:t xml:space="preserve"> de acuerdo a sus leyes</w:t>
       </w:r>
       <w:r>
@@ -2347,7 +3123,15 @@
           <w:sz w:val="24"/>
           <w:szCs w:val="24"/>
         </w:rPr>
-        <w:t xml:space="preserve"> la esfera debería ser alargada en el otro eje. Para ello se experimentó lo siguiente. </w:t>
+        <w:t xml:space="preserve"> la esfera debería ser alargada en el otro eje</w:t>
+      </w:r>
+      <w:r>
+        <w:rPr>
+          <w:rFonts w:ascii="Times New Roman" w:hAnsi="Times New Roman" w:cs="Times New Roman"/>
+          <w:sz w:val="24"/>
+          <w:szCs w:val="24"/>
+        </w:rPr>
+        <w:t xml:space="preserve">, no achatada, sino </w:t>
       </w:r>
       <w:proofErr w:type="spellStart"/>
       <w:r>
@@ -2356,6 +3140,24 @@
           <w:sz w:val="24"/>
           <w:szCs w:val="24"/>
         </w:rPr>
+        <w:t>enlongada</w:t>
+      </w:r>
+      <w:proofErr w:type="spellEnd"/>
+      <w:r>
+        <w:rPr>
+          <w:rFonts w:ascii="Times New Roman" w:hAnsi="Times New Roman" w:cs="Times New Roman"/>
+          <w:sz w:val="24"/>
+          <w:szCs w:val="24"/>
+        </w:rPr>
+        <w:t xml:space="preserve">. Para ello se experimentó lo siguiente. </w:t>
+      </w:r>
+      <w:proofErr w:type="spellStart"/>
+      <w:r>
+        <w:rPr>
+          <w:rFonts w:ascii="Times New Roman" w:hAnsi="Times New Roman" w:cs="Times New Roman"/>
+          <w:sz w:val="24"/>
+          <w:szCs w:val="24"/>
+        </w:rPr>
         <w:t>Godin</w:t>
       </w:r>
       <w:proofErr w:type="spellEnd"/>
@@ -2373,7 +3175,16 @@
           <w:sz w:val="24"/>
           <w:szCs w:val="24"/>
         </w:rPr>
-        <w:t xml:space="preserve"> Las mediciones comprobaban que la tierra era como una orbe achatada por los polos, por lo que en este punto, se le dio la razón a los newtonianos. </w:t>
+        <w:t xml:space="preserve"> Las mediciones </w:t>
+      </w:r>
+      <w:r>
+        <w:rPr>
+          <w:rFonts w:ascii="Times New Roman" w:hAnsi="Times New Roman" w:cs="Times New Roman"/>
+          <w:sz w:val="24"/>
+          <w:szCs w:val="24"/>
+        </w:rPr>
+        <w:lastRenderedPageBreak/>
+        <w:t xml:space="preserve">comprobaban que la tierra era como una orbe achatada por los polos, por lo que en este punto, se le dio la razón a los newtonianos. </w:t>
       </w:r>
       <w:r>
         <w:rPr>
@@ -2421,7 +3232,15 @@
           <w:sz w:val="24"/>
           <w:szCs w:val="24"/>
         </w:rPr>
-        <w:t xml:space="preserve"> o el de las irregularidades de algunas órbitas. </w:t>
+        <w:t xml:space="preserve"> o el de las irre</w:t>
+      </w:r>
+      <w:r>
+        <w:rPr>
+          <w:rFonts w:ascii="Times New Roman" w:hAnsi="Times New Roman" w:cs="Times New Roman"/>
+          <w:sz w:val="24"/>
+          <w:szCs w:val="24"/>
+        </w:rPr>
+        <w:t>gularidades de algunas órbitas, antes de establecer la certeza del determinismo.</w:t>
       </w:r>
     </w:p>
     <w:p>
@@ -2459,7 +3278,23 @@
           <w:sz w:val="24"/>
           <w:szCs w:val="24"/>
         </w:rPr>
-        <w:t xml:space="preserve"> que inspiró muchos campos, t</w:t>
+        <w:t xml:space="preserve"> </w:t>
+      </w:r>
+      <w:r>
+        <w:rPr>
+          <w:rFonts w:ascii="Times New Roman" w:hAnsi="Times New Roman" w:cs="Times New Roman"/>
+          <w:sz w:val="24"/>
+          <w:szCs w:val="24"/>
+        </w:rPr>
+        <w:t>el cual</w:t>
+      </w:r>
+      <w:r>
+        <w:rPr>
+          <w:rFonts w:ascii="Times New Roman" w:hAnsi="Times New Roman" w:cs="Times New Roman"/>
+          <w:sz w:val="24"/>
+          <w:szCs w:val="24"/>
+        </w:rPr>
+        <w:t xml:space="preserve"> inspiró muchos campos, t</w:t>
       </w:r>
       <w:r>
         <w:rPr>
@@ -2475,7 +3310,15 @@
           <w:sz w:val="24"/>
           <w:szCs w:val="24"/>
         </w:rPr>
-        <w:t xml:space="preserve">termodinámica, el magnetismo, la electricidad. Incluso estos aportes serían rescatados por </w:t>
+        <w:t xml:space="preserve">termodinámica, el magnetismo y el estudio de </w:t>
+      </w:r>
+      <w:r>
+        <w:rPr>
+          <w:rFonts w:ascii="Times New Roman" w:hAnsi="Times New Roman" w:cs="Times New Roman"/>
+          <w:sz w:val="24"/>
+          <w:szCs w:val="24"/>
+        </w:rPr>
+        <w:t xml:space="preserve">la electricidad. Incluso estos aportes serían rescatados por </w:t>
       </w:r>
       <w:proofErr w:type="spellStart"/>
       <w:r>
@@ -2493,16 +3336,7 @@
           <w:sz w:val="24"/>
           <w:szCs w:val="24"/>
         </w:rPr>
-        <w:t xml:space="preserve"> para explicar el comportamiento de los electrones </w:t>
-      </w:r>
-      <w:r>
-        <w:rPr>
-          <w:rFonts w:ascii="Times New Roman" w:hAnsi="Times New Roman" w:cs="Times New Roman"/>
-          <w:sz w:val="24"/>
-          <w:szCs w:val="24"/>
-        </w:rPr>
-        <w:lastRenderedPageBreak/>
-        <w:t xml:space="preserve">atómicos, pero el ámbito que más nos interesa en este caso es el </w:t>
+        <w:t xml:space="preserve"> para explicar el comportamiento de los electrones atómicos, pero el ámbito que más nos interesa en este caso es el </w:t>
       </w:r>
       <w:r>
         <w:rPr>
@@ -2518,7 +3352,23 @@
           <w:sz w:val="24"/>
           <w:szCs w:val="24"/>
         </w:rPr>
-        <w:t xml:space="preserve"> de dicha función al estudio laplaciano de la gravitación newtoniana. </w:t>
+        <w:t xml:space="preserve"> de dicha función al estudio de la gravitación newtoniana</w:t>
+      </w:r>
+      <w:r>
+        <w:rPr>
+          <w:rFonts w:ascii="Times New Roman" w:hAnsi="Times New Roman" w:cs="Times New Roman"/>
+          <w:sz w:val="24"/>
+          <w:szCs w:val="24"/>
+        </w:rPr>
+        <w:t xml:space="preserve">, especialmente, en lo que refiere a las órbitas irregulares, ya que podrían entenderse como impredecibles. Aunque puedan haberse entendido en la antigüedad en tonos de augurio o arcanos, lo cierto es que la existencia de meteoros, asteroides, cometas y demás cuerpos celestes nos preceden con extensa ventaja respecto al ser. </w:t>
+      </w:r>
+      <w:r>
+        <w:rPr>
+          <w:rFonts w:ascii="Times New Roman" w:hAnsi="Times New Roman" w:cs="Times New Roman"/>
+          <w:sz w:val="24"/>
+          <w:szCs w:val="24"/>
+        </w:rPr>
+        <w:t xml:space="preserve"> </w:t>
       </w:r>
     </w:p>
     <w:p>
@@ -2554,7 +3404,23 @@
           <w:sz w:val="24"/>
           <w:szCs w:val="24"/>
         </w:rPr>
-        <w:t xml:space="preserve">surcan los cuerpos celestes era fundamental para la época. </w:t>
+        <w:t xml:space="preserve">surcan los cuerpos </w:t>
+      </w:r>
+      <w:r>
+        <w:rPr>
+          <w:rFonts w:ascii="Times New Roman" w:hAnsi="Times New Roman" w:cs="Times New Roman"/>
+          <w:sz w:val="24"/>
+          <w:szCs w:val="24"/>
+        </w:rPr>
+        <w:t xml:space="preserve">el firmamento </w:t>
+      </w:r>
+      <w:r>
+        <w:rPr>
+          <w:rFonts w:ascii="Times New Roman" w:hAnsi="Times New Roman" w:cs="Times New Roman"/>
+          <w:sz w:val="24"/>
+          <w:szCs w:val="24"/>
+        </w:rPr>
+        <w:t xml:space="preserve">era fundamental para la época. </w:t>
       </w:r>
       <w:proofErr w:type="spellStart"/>
       <w:r>
@@ -2572,41 +3438,71 @@
           <w:sz w:val="24"/>
           <w:szCs w:val="24"/>
         </w:rPr>
-        <w:t xml:space="preserve"> Halley había observado el cometa que conocemos por su nombre y logró relacionarlo a avistamientos anteriores con un espacio cronológico regular de aproximadamente 75 años. Cuando predijo su siguiente aparición se puso en cuestión la idea de una orbitación alterada por otras gravitaciones resultando en una suerte de elipsis excéntrica. Ya muerto su profeta, el cometa Halley apareció en la fecha señalada y demostró que tales órbitas, siguiendo los principios de Newton, eran posibles. Pero al considerar la excentricidad y alteración de tales órbitas, se propuso del mismo modo que había cierta posibilidad de que algún cuerpo se desviara y chocara con la tierra, lo que aterraba (y aterra) a los habitantes de la orbe. Otro hecho debe tenerse en cuenta; </w:t>
-      </w:r>
-      <w:proofErr w:type="spellStart"/>
-      <w:r>
-        <w:rPr>
-          <w:rFonts w:ascii="Times New Roman" w:hAnsi="Times New Roman" w:cs="Times New Roman"/>
-          <w:sz w:val="24"/>
-          <w:szCs w:val="24"/>
-        </w:rPr>
-        <w:t>Herschell</w:t>
-      </w:r>
-      <w:proofErr w:type="spellEnd"/>
-      <w:r>
-        <w:rPr>
-          <w:rFonts w:ascii="Times New Roman" w:hAnsi="Times New Roman" w:cs="Times New Roman"/>
-          <w:sz w:val="24"/>
-          <w:szCs w:val="24"/>
-        </w:rPr>
-        <w:t xml:space="preserve"> </w:t>
-      </w:r>
-      <w:r>
-        <w:rPr>
-          <w:rFonts w:ascii="Times New Roman" w:hAnsi="Times New Roman" w:cs="Times New Roman"/>
-          <w:sz w:val="24"/>
-          <w:szCs w:val="24"/>
-        </w:rPr>
-        <w:t xml:space="preserve">descubrió un nuevo cuerpo que se pensó al inicio como un cometa, pero fue un gran revuelo el notar que se trataba de un nuevo planeta: Urano; Desde los griegos, pasando por Leibniz y hasta entonces, en 1781, se pensaba que el sistema solar se componía de los cinco planetas visibles naturalmente. Los descubrimientos de nuevos elementos celestes creció por entonces exponencialmente y las posibilidad de mayores actores en escena, aumentaba la idea de una mayor propensión al colapso terrestre. </w:t>
-      </w:r>
-      <w:r>
-        <w:rPr>
-          <w:rFonts w:ascii="Times New Roman" w:hAnsi="Times New Roman" w:cs="Times New Roman"/>
-          <w:sz w:val="24"/>
-          <w:szCs w:val="24"/>
-        </w:rPr>
-        <w:t xml:space="preserve"> </w:t>
+        <w:t xml:space="preserve"> Halley había observado el cometa que conocemos por su nombre y logró relacionarlo a avistamientos anteriores con un espacio cronológico regular de aproximadamente 75 años. Cuando predijo su siguiente aparición</w:t>
+      </w:r>
+      <w:r>
+        <w:rPr>
+          <w:rFonts w:ascii="Times New Roman" w:hAnsi="Times New Roman" w:cs="Times New Roman"/>
+          <w:sz w:val="24"/>
+          <w:szCs w:val="24"/>
+        </w:rPr>
+        <w:t xml:space="preserve">, estaba </w:t>
+      </w:r>
+      <w:r>
+        <w:rPr>
+          <w:rFonts w:ascii="Times New Roman" w:hAnsi="Times New Roman" w:cs="Times New Roman"/>
+          <w:sz w:val="24"/>
+          <w:szCs w:val="24"/>
+        </w:rPr>
+        <w:t xml:space="preserve">en </w:t>
+      </w:r>
+      <w:r>
+        <w:rPr>
+          <w:rFonts w:ascii="Times New Roman" w:hAnsi="Times New Roman" w:cs="Times New Roman"/>
+          <w:sz w:val="24"/>
+          <w:szCs w:val="24"/>
+        </w:rPr>
+        <w:t xml:space="preserve">discusión </w:t>
+      </w:r>
+      <w:r>
+        <w:rPr>
+          <w:rFonts w:ascii="Times New Roman" w:hAnsi="Times New Roman" w:cs="Times New Roman"/>
+          <w:sz w:val="24"/>
+          <w:szCs w:val="24"/>
+        </w:rPr>
+        <w:t>la idea de una orbitación alterada por otras gravitaciones resultando</w:t>
+      </w:r>
+      <w:r>
+        <w:rPr>
+          <w:rFonts w:ascii="Times New Roman" w:hAnsi="Times New Roman" w:cs="Times New Roman"/>
+          <w:sz w:val="24"/>
+          <w:szCs w:val="24"/>
+        </w:rPr>
+        <w:t xml:space="preserve"> algunas veces</w:t>
+      </w:r>
+      <w:r>
+        <w:rPr>
+          <w:rFonts w:ascii="Times New Roman" w:hAnsi="Times New Roman" w:cs="Times New Roman"/>
+          <w:sz w:val="24"/>
+          <w:szCs w:val="24"/>
+        </w:rPr>
+        <w:t xml:space="preserve"> en un</w:t>
+      </w:r>
+      <w:r>
+        <w:rPr>
+          <w:rFonts w:ascii="Times New Roman" w:hAnsi="Times New Roman" w:cs="Times New Roman"/>
+          <w:sz w:val="24"/>
+          <w:szCs w:val="24"/>
+        </w:rPr>
+        <w:t>a suerte de elipsis excéntrica, es decir, que la gravitación de un cuerpo, como el de los cometas, debía asimismo, implícitamente en su recorrido, estar afectada por cuerpos de mayor masa</w:t>
+      </w:r>
+      <w:r>
+        <w:rPr>
+          <w:rFonts w:ascii="Times New Roman" w:hAnsi="Times New Roman" w:cs="Times New Roman"/>
+          <w:sz w:val="24"/>
+          <w:szCs w:val="24"/>
+        </w:rPr>
+        <w:t xml:space="preserve">. Halley proponía que tal cometa podría ser de tal suerte; estando perturbado por gravitaciones varias, podría realizar un recorrido aparentemente caprichoso, pero regular. </w:t>
       </w:r>
     </w:p>
     <w:p>
@@ -2626,34 +3522,98 @@
           <w:sz w:val="24"/>
           <w:szCs w:val="24"/>
         </w:rPr>
-        <w:t xml:space="preserve">El problema de las perturbaciones en las trayectorias anómalas de los cuerpos que son alterados por varias gravitaciones a la vez puede ilustrarse con el problema matemático de los tres cuerpos, </w:t>
-      </w:r>
-      <w:r>
-        <w:rPr>
-          <w:rFonts w:ascii="Times New Roman" w:hAnsi="Times New Roman" w:cs="Times New Roman"/>
-          <w:sz w:val="24"/>
-          <w:szCs w:val="24"/>
-        </w:rPr>
-        <w:t>ó</w:t>
-      </w:r>
-      <w:r>
-        <w:rPr>
-          <w:rFonts w:ascii="Times New Roman" w:hAnsi="Times New Roman" w:cs="Times New Roman"/>
-          <w:sz w:val="24"/>
-          <w:szCs w:val="24"/>
-        </w:rPr>
-        <w:t xml:space="preserve"> de </w:t>
-      </w:r>
-      <w:proofErr w:type="gramStart"/>
-      <w:r>
-        <w:rPr>
-          <w:rFonts w:ascii="Times New Roman" w:hAnsi="Times New Roman" w:cs="Times New Roman"/>
-          <w:sz w:val="24"/>
-          <w:szCs w:val="24"/>
-        </w:rPr>
-        <w:t>los</w:t>
-      </w:r>
-      <w:proofErr w:type="gramEnd"/>
+        <w:t>Ya muerto su profeta, el cometa Halley apareció en la fecha señalada y demostró que tales órbitas, siguiendo los principios de Newton, eran posibles. Pero al considerar la excentricidad y alteración de tales órbitas, se propuso del mismo modo</w:t>
+      </w:r>
+      <w:r>
+        <w:rPr>
+          <w:rFonts w:ascii="Times New Roman" w:hAnsi="Times New Roman" w:cs="Times New Roman"/>
+          <w:sz w:val="24"/>
+          <w:szCs w:val="24"/>
+        </w:rPr>
+        <w:t>, lejos de solucionar algo,</w:t>
+      </w:r>
+      <w:r>
+        <w:rPr>
+          <w:rFonts w:ascii="Times New Roman" w:hAnsi="Times New Roman" w:cs="Times New Roman"/>
+          <w:sz w:val="24"/>
+          <w:szCs w:val="24"/>
+        </w:rPr>
+        <w:t xml:space="preserve"> que había cierta posibilidad de que algún cuerpo se desviara y chocara con la </w:t>
+      </w:r>
+      <w:r>
+        <w:rPr>
+          <w:rFonts w:ascii="Times New Roman" w:hAnsi="Times New Roman" w:cs="Times New Roman"/>
+          <w:sz w:val="24"/>
+          <w:szCs w:val="24"/>
+        </w:rPr>
+        <w:t>T</w:t>
+      </w:r>
+      <w:r>
+        <w:rPr>
+          <w:rFonts w:ascii="Times New Roman" w:hAnsi="Times New Roman" w:cs="Times New Roman"/>
+          <w:sz w:val="24"/>
+          <w:szCs w:val="24"/>
+        </w:rPr>
+        <w:t>ierra,</w:t>
+      </w:r>
+      <w:r>
+        <w:rPr>
+          <w:rFonts w:ascii="Times New Roman" w:hAnsi="Times New Roman" w:cs="Times New Roman"/>
+          <w:sz w:val="24"/>
+          <w:szCs w:val="24"/>
+        </w:rPr>
+        <w:t xml:space="preserve"> o que un cuerpo pesado se descarrilara de su camino, o que un cuerpo menor sea atraído por nuestra fuerza gravitacional; ideas tales que </w:t>
+      </w:r>
+      <w:r>
+        <w:rPr>
+          <w:rFonts w:ascii="Times New Roman" w:hAnsi="Times New Roman" w:cs="Times New Roman"/>
+          <w:sz w:val="24"/>
+          <w:szCs w:val="24"/>
+        </w:rPr>
+        <w:t>aterraba</w:t>
+      </w:r>
+      <w:r>
+        <w:rPr>
+          <w:rFonts w:ascii="Times New Roman" w:hAnsi="Times New Roman" w:cs="Times New Roman"/>
+          <w:sz w:val="24"/>
+          <w:szCs w:val="24"/>
+        </w:rPr>
+        <w:t>n,</w:t>
+      </w:r>
+      <w:r>
+        <w:rPr>
+          <w:rFonts w:ascii="Times New Roman" w:hAnsi="Times New Roman" w:cs="Times New Roman"/>
+          <w:sz w:val="24"/>
+          <w:szCs w:val="24"/>
+        </w:rPr>
+        <w:t xml:space="preserve"> (y aterra</w:t>
+      </w:r>
+      <w:r>
+        <w:rPr>
+          <w:rFonts w:ascii="Times New Roman" w:hAnsi="Times New Roman" w:cs="Times New Roman"/>
+          <w:sz w:val="24"/>
+          <w:szCs w:val="24"/>
+        </w:rPr>
+        <w:t>n</w:t>
+      </w:r>
+      <w:r>
+        <w:rPr>
+          <w:rFonts w:ascii="Times New Roman" w:hAnsi="Times New Roman" w:cs="Times New Roman"/>
+          <w:sz w:val="24"/>
+          <w:szCs w:val="24"/>
+        </w:rPr>
+        <w:t xml:space="preserve">) a los habitantes de la orbe. Otro hecho debe tenerse en cuenta; </w:t>
+      </w:r>
+      <w:proofErr w:type="spellStart"/>
+      <w:r>
+        <w:rPr>
+          <w:rFonts w:ascii="Times New Roman" w:hAnsi="Times New Roman" w:cs="Times New Roman"/>
+          <w:sz w:val="24"/>
+          <w:szCs w:val="24"/>
+        </w:rPr>
+        <w:t>Herschell</w:t>
+      </w:r>
+      <w:proofErr w:type="spellEnd"/>
       <w:r>
         <w:rPr>
           <w:rFonts w:ascii="Times New Roman" w:hAnsi="Times New Roman" w:cs="Times New Roman"/>
@@ -2665,165 +3625,10 @@
       <w:r>
         <w:rPr>
           <w:rFonts w:ascii="Times New Roman" w:hAnsi="Times New Roman" w:cs="Times New Roman"/>
-          <w:i/>
-          <w:sz w:val="24"/>
-          <w:szCs w:val="24"/>
-        </w:rPr>
-        <w:t>n</w:t>
-      </w:r>
-      <w:r>
-        <w:rPr>
-          <w:rFonts w:ascii="Times New Roman" w:hAnsi="Times New Roman" w:cs="Times New Roman"/>
-          <w:sz w:val="24"/>
-          <w:szCs w:val="24"/>
-        </w:rPr>
-        <w:t xml:space="preserve"> cuerpos. Consideremos que para dos cuerpos, Newton, </w:t>
-      </w:r>
-      <w:proofErr w:type="spellStart"/>
-      <w:r>
-        <w:rPr>
-          <w:rFonts w:ascii="Times New Roman" w:hAnsi="Times New Roman" w:cs="Times New Roman"/>
-          <w:sz w:val="24"/>
-          <w:szCs w:val="24"/>
-        </w:rPr>
-        <w:t>Bernoulli</w:t>
-      </w:r>
-      <w:proofErr w:type="spellEnd"/>
-      <w:r>
-        <w:rPr>
-          <w:rFonts w:ascii="Times New Roman" w:hAnsi="Times New Roman" w:cs="Times New Roman"/>
-          <w:sz w:val="24"/>
-          <w:szCs w:val="24"/>
-        </w:rPr>
-        <w:t xml:space="preserve"> y </w:t>
-      </w:r>
-      <w:proofErr w:type="spellStart"/>
-      <w:r>
-        <w:rPr>
-          <w:rFonts w:ascii="Times New Roman" w:hAnsi="Times New Roman" w:cs="Times New Roman"/>
-          <w:sz w:val="24"/>
-          <w:szCs w:val="24"/>
-        </w:rPr>
-        <w:t>Euler</w:t>
-      </w:r>
-      <w:proofErr w:type="spellEnd"/>
-      <w:r>
-        <w:rPr>
-          <w:rFonts w:ascii="Times New Roman" w:hAnsi="Times New Roman" w:cs="Times New Roman"/>
-          <w:sz w:val="24"/>
-          <w:szCs w:val="24"/>
-        </w:rPr>
-        <w:t xml:space="preserve"> ya habían resuelto que el movimiento entre dos cuerpos desplazándose como efecto de las fueras gravitatorias resultaba en un segmento de una sección cónica, es decir, podría dibujar una circunferencia, una elipse, una parábola o una hipérbola. La necesidad de resolver el problema con tres cuerpos se retrotraía a un punto muy práctico, y era el de corroborar las leyes entre la dinámica de la </w:t>
-      </w:r>
-      <w:r>
-        <w:rPr>
-          <w:rFonts w:ascii="Times New Roman" w:hAnsi="Times New Roman" w:cs="Times New Roman"/>
-          <w:sz w:val="24"/>
-          <w:szCs w:val="24"/>
-        </w:rPr>
-        <w:t>T</w:t>
-      </w:r>
-      <w:r>
-        <w:rPr>
-          <w:rFonts w:ascii="Times New Roman" w:hAnsi="Times New Roman" w:cs="Times New Roman"/>
-          <w:sz w:val="24"/>
-          <w:szCs w:val="24"/>
-        </w:rPr>
-        <w:t>ierra, la</w:t>
-      </w:r>
-      <w:r>
-        <w:rPr>
-          <w:rFonts w:ascii="Times New Roman" w:hAnsi="Times New Roman" w:cs="Times New Roman"/>
-          <w:sz w:val="24"/>
-          <w:szCs w:val="24"/>
-        </w:rPr>
-        <w:t xml:space="preserve"> L</w:t>
-      </w:r>
-      <w:r>
-        <w:rPr>
-          <w:rFonts w:ascii="Times New Roman" w:hAnsi="Times New Roman" w:cs="Times New Roman"/>
-          <w:sz w:val="24"/>
-          <w:szCs w:val="24"/>
-        </w:rPr>
-        <w:t>una y el</w:t>
-      </w:r>
-      <w:r>
-        <w:rPr>
-          <w:rFonts w:ascii="Times New Roman" w:hAnsi="Times New Roman" w:cs="Times New Roman"/>
-          <w:sz w:val="24"/>
-          <w:szCs w:val="24"/>
-        </w:rPr>
-        <w:t xml:space="preserve"> S</w:t>
-      </w:r>
-      <w:r>
-        <w:rPr>
-          <w:rFonts w:ascii="Times New Roman" w:hAnsi="Times New Roman" w:cs="Times New Roman"/>
-          <w:sz w:val="24"/>
-          <w:szCs w:val="24"/>
-        </w:rPr>
-        <w:t xml:space="preserve">ol. </w:t>
-      </w:r>
-      <w:r>
-        <w:rPr>
-          <w:rFonts w:ascii="Times New Roman" w:hAnsi="Times New Roman" w:cs="Times New Roman"/>
-          <w:sz w:val="24"/>
-          <w:szCs w:val="24"/>
-        </w:rPr>
-        <w:t xml:space="preserve">Las irregularidades anti elípticas de dicha mecánica fue el dolor de cabeza de Newton, </w:t>
-      </w:r>
-      <w:proofErr w:type="spellStart"/>
-      <w:r>
-        <w:rPr>
-          <w:rFonts w:ascii="Times New Roman" w:hAnsi="Times New Roman" w:cs="Times New Roman"/>
-          <w:sz w:val="24"/>
-          <w:szCs w:val="24"/>
-        </w:rPr>
-        <w:t>Euler</w:t>
-      </w:r>
-      <w:proofErr w:type="spellEnd"/>
-      <w:r>
-        <w:rPr>
-          <w:rFonts w:ascii="Times New Roman" w:hAnsi="Times New Roman" w:cs="Times New Roman"/>
-          <w:sz w:val="24"/>
-          <w:szCs w:val="24"/>
-        </w:rPr>
-        <w:t xml:space="preserve"> y otros. </w:t>
-      </w:r>
-      <w:proofErr w:type="spellStart"/>
-      <w:r>
-        <w:rPr>
-          <w:rFonts w:ascii="Times New Roman" w:hAnsi="Times New Roman" w:cs="Times New Roman"/>
-          <w:sz w:val="24"/>
-          <w:szCs w:val="24"/>
-        </w:rPr>
-        <w:t>Euler</w:t>
-      </w:r>
-      <w:proofErr w:type="spellEnd"/>
-      <w:r>
-        <w:rPr>
-          <w:rFonts w:ascii="Times New Roman" w:hAnsi="Times New Roman" w:cs="Times New Roman"/>
-          <w:sz w:val="24"/>
-          <w:szCs w:val="24"/>
-        </w:rPr>
-        <w:t xml:space="preserve"> pudo otorgar una respuesta preliminar para el caso de las líneas rectas, pero un aporte más significativo fue el de </w:t>
-      </w:r>
-      <w:proofErr w:type="spellStart"/>
-      <w:r>
-        <w:rPr>
-          <w:rFonts w:ascii="Times New Roman" w:hAnsi="Times New Roman" w:cs="Times New Roman"/>
-          <w:sz w:val="24"/>
-          <w:szCs w:val="24"/>
-        </w:rPr>
-        <w:t>Lagrange</w:t>
-      </w:r>
-      <w:proofErr w:type="spellEnd"/>
-      <w:r>
-        <w:rPr>
-          <w:rFonts w:ascii="Times New Roman" w:hAnsi="Times New Roman" w:cs="Times New Roman"/>
-          <w:sz w:val="24"/>
-          <w:szCs w:val="24"/>
-        </w:rPr>
-        <w:t xml:space="preserve">, quien definió el problema de los tres cuerpos cuando se prefiguran con la posición de un triángulo equilátero. Esto no pasó de una </w:t>
+          <w:sz w:val="24"/>
+          <w:szCs w:val="24"/>
+        </w:rPr>
+        <w:t xml:space="preserve">descubrió un nuevo cuerpo que se pensó </w:t>
       </w:r>
       <w:r>
         <w:rPr>
@@ -2832,41 +3637,63 @@
           <w:szCs w:val="24"/>
         </w:rPr>
         <w:lastRenderedPageBreak/>
-        <w:t xml:space="preserve">curiosidad teórica hasta que se notó que dicha ordenación se presentaba en la triangulación de las órbitas de la Tierra, </w:t>
-      </w:r>
-      <w:r>
-        <w:rPr>
-          <w:rFonts w:ascii="Times New Roman" w:hAnsi="Times New Roman" w:cs="Times New Roman"/>
-          <w:sz w:val="24"/>
-          <w:szCs w:val="24"/>
-        </w:rPr>
-        <w:t xml:space="preserve">Júpiter y el asteroide Aquiles, pero dicha constatación se dio casi un siglo más adelante. Sin embargo, tal hipótesis le ayudo a </w:t>
-      </w:r>
-      <w:proofErr w:type="spellStart"/>
-      <w:r>
-        <w:rPr>
-          <w:rFonts w:ascii="Times New Roman" w:hAnsi="Times New Roman" w:cs="Times New Roman"/>
-          <w:sz w:val="24"/>
-          <w:szCs w:val="24"/>
-        </w:rPr>
-        <w:t>Lagrange</w:t>
-      </w:r>
-      <w:proofErr w:type="spellEnd"/>
-      <w:r>
-        <w:rPr>
-          <w:rFonts w:ascii="Times New Roman" w:hAnsi="Times New Roman" w:cs="Times New Roman"/>
-          <w:sz w:val="24"/>
-          <w:szCs w:val="24"/>
-        </w:rPr>
-        <w:t xml:space="preserve"> a estudiar</w:t>
-      </w:r>
-      <w:r>
-        <w:rPr>
-          <w:rFonts w:ascii="Times New Roman" w:hAnsi="Times New Roman" w:cs="Times New Roman"/>
-          <w:sz w:val="24"/>
-          <w:szCs w:val="24"/>
-        </w:rPr>
-        <w:t xml:space="preserve"> problemas comunes en la época como el de las órbitas en la triangulación del Sol, Júpiter y Saturno y el Sol, la Luna y la Tierra. </w:t>
+        <w:t xml:space="preserve">al inicio como un cometa, pero fue un gran revuelo el notar que se trataba de un nuevo planeta: Urano; Desde los griegos, </w:t>
+      </w:r>
+      <w:r>
+        <w:rPr>
+          <w:rFonts w:ascii="Times New Roman" w:hAnsi="Times New Roman" w:cs="Times New Roman"/>
+          <w:sz w:val="24"/>
+          <w:szCs w:val="24"/>
+        </w:rPr>
+        <w:t xml:space="preserve">incluyendo a </w:t>
+      </w:r>
+      <w:r>
+        <w:rPr>
+          <w:rFonts w:ascii="Times New Roman" w:hAnsi="Times New Roman" w:cs="Times New Roman"/>
+          <w:sz w:val="24"/>
+          <w:szCs w:val="24"/>
+        </w:rPr>
+        <w:t xml:space="preserve">Leibniz y hasta entonces, en 1781, se pensaba que el sistema solar se componía de los cinco planetas visibles naturalmente. Los descubrimientos de nuevos elementos celestes </w:t>
+      </w:r>
+      <w:r>
+        <w:rPr>
+          <w:rFonts w:ascii="Times New Roman" w:hAnsi="Times New Roman" w:cs="Times New Roman"/>
+          <w:sz w:val="24"/>
+          <w:szCs w:val="24"/>
+        </w:rPr>
+        <w:t xml:space="preserve">de otro tipo se multiplicaron </w:t>
+      </w:r>
+      <w:r>
+        <w:rPr>
+          <w:rFonts w:ascii="Times New Roman" w:hAnsi="Times New Roman" w:cs="Times New Roman"/>
+          <w:sz w:val="24"/>
+          <w:szCs w:val="24"/>
+        </w:rPr>
+        <w:t>por</w:t>
+      </w:r>
+      <w:r>
+        <w:rPr>
+          <w:rFonts w:ascii="Times New Roman" w:hAnsi="Times New Roman" w:cs="Times New Roman"/>
+          <w:sz w:val="24"/>
+          <w:szCs w:val="24"/>
+        </w:rPr>
+        <w:t xml:space="preserve"> entonces exponencialmente y la</w:t>
+      </w:r>
+      <w:r>
+        <w:rPr>
+          <w:rFonts w:ascii="Times New Roman" w:hAnsi="Times New Roman" w:cs="Times New Roman"/>
+          <w:sz w:val="24"/>
+          <w:szCs w:val="24"/>
+        </w:rPr>
+        <w:t xml:space="preserve"> posibilidad de mayores actores en escena, aumentaba la idea de una mayor propensión al colapso terrestre. </w:t>
+      </w:r>
+      <w:r>
+        <w:rPr>
+          <w:rFonts w:ascii="Times New Roman" w:hAnsi="Times New Roman" w:cs="Times New Roman"/>
+          <w:sz w:val="24"/>
+          <w:szCs w:val="24"/>
+        </w:rPr>
+        <w:t xml:space="preserve"> </w:t>
       </w:r>
     </w:p>
     <w:p>
@@ -2886,7 +3713,269 @@
           <w:sz w:val="24"/>
           <w:szCs w:val="24"/>
         </w:rPr>
-        <w:t xml:space="preserve">Considerando la sumatoria de las gravitaciones, se ponía en cuestión el asunto de si las perturbaciones en el desvío de las trayectorias eran acumulativas o si se balanceaban eventualmente. Había un asunto fundamental de fondo, el teológico, debido a que si el universo podría colapsar, parecería que su creador no era ni sabio ni perfecto, (y si lo quisiera así, ni bueno) y por ello era importante la idea de un universo estable que no requiera de un relojero cósmico que tenga que estar ajustándolo para que no explote. </w:t>
+        <w:t xml:space="preserve">El problema de las perturbaciones en las trayectorias anómalas de los cuerpos que son alterados por varias gravitaciones a la vez puede ilustrarse con el problema matemático de los tres cuerpos, </w:t>
+      </w:r>
+      <w:r>
+        <w:rPr>
+          <w:rFonts w:ascii="Times New Roman" w:hAnsi="Times New Roman" w:cs="Times New Roman"/>
+          <w:sz w:val="24"/>
+          <w:szCs w:val="24"/>
+        </w:rPr>
+        <w:t>ó</w:t>
+      </w:r>
+      <w:r>
+        <w:rPr>
+          <w:rFonts w:ascii="Times New Roman" w:hAnsi="Times New Roman" w:cs="Times New Roman"/>
+          <w:sz w:val="24"/>
+          <w:szCs w:val="24"/>
+        </w:rPr>
+        <w:t xml:space="preserve"> de los </w:t>
+      </w:r>
+      <w:r>
+        <w:rPr>
+          <w:rFonts w:ascii="Times New Roman" w:hAnsi="Times New Roman" w:cs="Times New Roman"/>
+          <w:sz w:val="24"/>
+          <w:szCs w:val="24"/>
+        </w:rPr>
+        <w:t>“</w:t>
+      </w:r>
+      <w:r>
+        <w:rPr>
+          <w:rFonts w:ascii="Times New Roman" w:hAnsi="Times New Roman" w:cs="Times New Roman"/>
+          <w:i/>
+          <w:sz w:val="24"/>
+          <w:szCs w:val="24"/>
+        </w:rPr>
+        <w:t>n</w:t>
+      </w:r>
+      <w:r>
+        <w:rPr>
+          <w:rFonts w:ascii="Times New Roman" w:hAnsi="Times New Roman" w:cs="Times New Roman"/>
+          <w:i/>
+          <w:sz w:val="24"/>
+          <w:szCs w:val="24"/>
+        </w:rPr>
+        <w:t>”</w:t>
+      </w:r>
+      <w:r>
+        <w:rPr>
+          <w:rFonts w:ascii="Times New Roman" w:hAnsi="Times New Roman" w:cs="Times New Roman"/>
+          <w:sz w:val="24"/>
+          <w:szCs w:val="24"/>
+        </w:rPr>
+        <w:t xml:space="preserve"> cuerpos. Consideremos que para dos cuerpos, Newton, </w:t>
+      </w:r>
+      <w:proofErr w:type="spellStart"/>
+      <w:r>
+        <w:rPr>
+          <w:rFonts w:ascii="Times New Roman" w:hAnsi="Times New Roman" w:cs="Times New Roman"/>
+          <w:sz w:val="24"/>
+          <w:szCs w:val="24"/>
+        </w:rPr>
+        <w:t>Bernoulli</w:t>
+      </w:r>
+      <w:proofErr w:type="spellEnd"/>
+      <w:r>
+        <w:rPr>
+          <w:rFonts w:ascii="Times New Roman" w:hAnsi="Times New Roman" w:cs="Times New Roman"/>
+          <w:sz w:val="24"/>
+          <w:szCs w:val="24"/>
+        </w:rPr>
+        <w:t xml:space="preserve"> y </w:t>
+      </w:r>
+      <w:proofErr w:type="spellStart"/>
+      <w:r>
+        <w:rPr>
+          <w:rFonts w:ascii="Times New Roman" w:hAnsi="Times New Roman" w:cs="Times New Roman"/>
+          <w:sz w:val="24"/>
+          <w:szCs w:val="24"/>
+        </w:rPr>
+        <w:t>Euler</w:t>
+      </w:r>
+      <w:proofErr w:type="spellEnd"/>
+      <w:r>
+        <w:rPr>
+          <w:rFonts w:ascii="Times New Roman" w:hAnsi="Times New Roman" w:cs="Times New Roman"/>
+          <w:sz w:val="24"/>
+          <w:szCs w:val="24"/>
+        </w:rPr>
+        <w:t xml:space="preserve"> ya habían resuelto que el movimiento entre dos cuerpos desplazándose como efecto de las fueras gravitatorias resultaba en un segmento de una sección cónica, es decir, podría dibujar una circunferencia, una elipse, una parábola o una hipérbola. La necesidad de resolver el problema con tres cuerpos se retrotraía a un punto muy práctico, y era el de corroborar las leyes en la dinámica </w:t>
+      </w:r>
+      <w:r>
+        <w:rPr>
+          <w:rFonts w:ascii="Times New Roman" w:hAnsi="Times New Roman" w:cs="Times New Roman"/>
+          <w:sz w:val="24"/>
+          <w:szCs w:val="24"/>
+        </w:rPr>
+        <w:t xml:space="preserve">dada entre </w:t>
+      </w:r>
+      <w:r>
+        <w:rPr>
+          <w:rFonts w:ascii="Times New Roman" w:hAnsi="Times New Roman" w:cs="Times New Roman"/>
+          <w:sz w:val="24"/>
+          <w:szCs w:val="24"/>
+        </w:rPr>
+        <w:t xml:space="preserve">la </w:t>
+      </w:r>
+      <w:r>
+        <w:rPr>
+          <w:rFonts w:ascii="Times New Roman" w:hAnsi="Times New Roman" w:cs="Times New Roman"/>
+          <w:sz w:val="24"/>
+          <w:szCs w:val="24"/>
+        </w:rPr>
+        <w:t>T</w:t>
+      </w:r>
+      <w:r>
+        <w:rPr>
+          <w:rFonts w:ascii="Times New Roman" w:hAnsi="Times New Roman" w:cs="Times New Roman"/>
+          <w:sz w:val="24"/>
+          <w:szCs w:val="24"/>
+        </w:rPr>
+        <w:t>ierra, la</w:t>
+      </w:r>
+      <w:r>
+        <w:rPr>
+          <w:rFonts w:ascii="Times New Roman" w:hAnsi="Times New Roman" w:cs="Times New Roman"/>
+          <w:sz w:val="24"/>
+          <w:szCs w:val="24"/>
+        </w:rPr>
+        <w:t xml:space="preserve"> L</w:t>
+      </w:r>
+      <w:r>
+        <w:rPr>
+          <w:rFonts w:ascii="Times New Roman" w:hAnsi="Times New Roman" w:cs="Times New Roman"/>
+          <w:sz w:val="24"/>
+          <w:szCs w:val="24"/>
+        </w:rPr>
+        <w:t>una y el</w:t>
+      </w:r>
+      <w:r>
+        <w:rPr>
+          <w:rFonts w:ascii="Times New Roman" w:hAnsi="Times New Roman" w:cs="Times New Roman"/>
+          <w:sz w:val="24"/>
+          <w:szCs w:val="24"/>
+        </w:rPr>
+        <w:t xml:space="preserve"> S</w:t>
+      </w:r>
+      <w:r>
+        <w:rPr>
+          <w:rFonts w:ascii="Times New Roman" w:hAnsi="Times New Roman" w:cs="Times New Roman"/>
+          <w:sz w:val="24"/>
+          <w:szCs w:val="24"/>
+        </w:rPr>
+        <w:t xml:space="preserve">ol. </w:t>
+      </w:r>
+      <w:r>
+        <w:rPr>
+          <w:rFonts w:ascii="Times New Roman" w:hAnsi="Times New Roman" w:cs="Times New Roman"/>
+          <w:sz w:val="24"/>
+          <w:szCs w:val="24"/>
+        </w:rPr>
+        <w:t>Las irregularidades anti elípticas de dicha mecánica fue</w:t>
+      </w:r>
+      <w:r>
+        <w:rPr>
+          <w:rFonts w:ascii="Times New Roman" w:hAnsi="Times New Roman" w:cs="Times New Roman"/>
+          <w:sz w:val="24"/>
+          <w:szCs w:val="24"/>
+        </w:rPr>
+        <w:t>ron</w:t>
+      </w:r>
+      <w:r>
+        <w:rPr>
+          <w:rFonts w:ascii="Times New Roman" w:hAnsi="Times New Roman" w:cs="Times New Roman"/>
+          <w:sz w:val="24"/>
+          <w:szCs w:val="24"/>
+        </w:rPr>
+        <w:t xml:space="preserve"> el dolor de cabeza de Newton, </w:t>
+      </w:r>
+      <w:proofErr w:type="spellStart"/>
+      <w:r>
+        <w:rPr>
+          <w:rFonts w:ascii="Times New Roman" w:hAnsi="Times New Roman" w:cs="Times New Roman"/>
+          <w:sz w:val="24"/>
+          <w:szCs w:val="24"/>
+        </w:rPr>
+        <w:t>Euler</w:t>
+      </w:r>
+      <w:proofErr w:type="spellEnd"/>
+      <w:r>
+        <w:rPr>
+          <w:rFonts w:ascii="Times New Roman" w:hAnsi="Times New Roman" w:cs="Times New Roman"/>
+          <w:sz w:val="24"/>
+          <w:szCs w:val="24"/>
+        </w:rPr>
+        <w:t xml:space="preserve"> y otros. </w:t>
+      </w:r>
+      <w:proofErr w:type="spellStart"/>
+      <w:r>
+        <w:rPr>
+          <w:rFonts w:ascii="Times New Roman" w:hAnsi="Times New Roman" w:cs="Times New Roman"/>
+          <w:sz w:val="24"/>
+          <w:szCs w:val="24"/>
+        </w:rPr>
+        <w:t>Euler</w:t>
+      </w:r>
+      <w:proofErr w:type="spellEnd"/>
+      <w:r>
+        <w:rPr>
+          <w:rFonts w:ascii="Times New Roman" w:hAnsi="Times New Roman" w:cs="Times New Roman"/>
+          <w:sz w:val="24"/>
+          <w:szCs w:val="24"/>
+        </w:rPr>
+        <w:t xml:space="preserve"> pudo otorgar una respuesta preliminar para el caso de las líneas rectas, pero un aporte más significativo fue el de </w:t>
+      </w:r>
+      <w:proofErr w:type="spellStart"/>
+      <w:r>
+        <w:rPr>
+          <w:rFonts w:ascii="Times New Roman" w:hAnsi="Times New Roman" w:cs="Times New Roman"/>
+          <w:sz w:val="24"/>
+          <w:szCs w:val="24"/>
+        </w:rPr>
+        <w:t>Lagrange</w:t>
+      </w:r>
+      <w:proofErr w:type="spellEnd"/>
+      <w:r>
+        <w:rPr>
+          <w:rFonts w:ascii="Times New Roman" w:hAnsi="Times New Roman" w:cs="Times New Roman"/>
+          <w:sz w:val="24"/>
+          <w:szCs w:val="24"/>
+        </w:rPr>
+        <w:t xml:space="preserve">, quien definió el problema de los tres cuerpos cuando se prefiguran con la posición de un triángulo equilátero. Esto no pasó de una curiosidad teórica hasta que se notó que dicha ordenación se presentaba en la triangulación de las órbitas de la Tierra, </w:t>
+      </w:r>
+      <w:r>
+        <w:rPr>
+          <w:rFonts w:ascii="Times New Roman" w:hAnsi="Times New Roman" w:cs="Times New Roman"/>
+          <w:sz w:val="24"/>
+          <w:szCs w:val="24"/>
+        </w:rPr>
+        <w:t xml:space="preserve">Júpiter y el asteroide Aquiles, pero dicha constatación se dio casi un siglo más adelante. Sin embargo, tal hipótesis le ayudo a </w:t>
+      </w:r>
+      <w:proofErr w:type="spellStart"/>
+      <w:r>
+        <w:rPr>
+          <w:rFonts w:ascii="Times New Roman" w:hAnsi="Times New Roman" w:cs="Times New Roman"/>
+          <w:sz w:val="24"/>
+          <w:szCs w:val="24"/>
+        </w:rPr>
+        <w:t>Lagrange</w:t>
+      </w:r>
+      <w:proofErr w:type="spellEnd"/>
+      <w:r>
+        <w:rPr>
+          <w:rFonts w:ascii="Times New Roman" w:hAnsi="Times New Roman" w:cs="Times New Roman"/>
+          <w:sz w:val="24"/>
+          <w:szCs w:val="24"/>
+        </w:rPr>
+        <w:t xml:space="preserve"> a estudiar</w:t>
+      </w:r>
+      <w:r>
+        <w:rPr>
+          <w:rFonts w:ascii="Times New Roman" w:hAnsi="Times New Roman" w:cs="Times New Roman"/>
+          <w:sz w:val="24"/>
+          <w:szCs w:val="24"/>
+        </w:rPr>
+        <w:t xml:space="preserve"> problemas comunes en la época como el de las órbitas en la triangulación del Sol, Júpiter y Saturno y el Sol, la Luna y la Tierra. </w:t>
       </w:r>
     </w:p>
     <w:p>
@@ -2906,63 +3995,39 @@
           <w:sz w:val="24"/>
           <w:szCs w:val="24"/>
         </w:rPr>
-        <w:t>Fue Laplace quien resolvió la tensión en la controversia sobre la gravitación de tres cuerpos. Notó que dentro de las irregularidades de las órbitas, existían movimiento medios dentro de un límite, y tal constancia no</w:t>
-      </w:r>
-      <w:r>
-        <w:rPr>
-          <w:rFonts w:ascii="Times New Roman" w:hAnsi="Times New Roman" w:cs="Times New Roman"/>
-          <w:sz w:val="24"/>
-          <w:szCs w:val="24"/>
-        </w:rPr>
-        <w:t xml:space="preserve"> se desbordaba. Así, usando los principios de Newton, definió que el universo debía estar determinado establemente por cuanto las perturbaciones e inclinaciones en los recorridos y aceleraciones de los cuerpos </w:t>
-      </w:r>
-      <w:r>
-        <w:rPr>
-          <w:rFonts w:ascii="Times New Roman" w:hAnsi="Times New Roman" w:cs="Times New Roman"/>
-          <w:sz w:val="24"/>
-          <w:szCs w:val="24"/>
-        </w:rPr>
-        <w:t xml:space="preserve">celestes </w:t>
-      </w:r>
-      <w:r>
-        <w:rPr>
-          <w:rFonts w:ascii="Times New Roman" w:hAnsi="Times New Roman" w:cs="Times New Roman"/>
-          <w:sz w:val="24"/>
-          <w:szCs w:val="24"/>
-        </w:rPr>
-        <w:t>mostraban excentricidades cuando se observaban por cortos espacios de tiempo, pero mante</w:t>
-      </w:r>
-      <w:r>
-        <w:rPr>
-          <w:rFonts w:ascii="Times New Roman" w:hAnsi="Times New Roman" w:cs="Times New Roman"/>
-          <w:sz w:val="24"/>
-          <w:szCs w:val="24"/>
-        </w:rPr>
-        <w:t>nían un</w:t>
-      </w:r>
-      <w:r>
-        <w:rPr>
-          <w:rFonts w:ascii="Times New Roman" w:hAnsi="Times New Roman" w:cs="Times New Roman"/>
-          <w:sz w:val="24"/>
-          <w:szCs w:val="24"/>
-        </w:rPr>
-        <w:t xml:space="preserve"> promedio</w:t>
-      </w:r>
-      <w:r>
-        <w:rPr>
-          <w:rFonts w:ascii="Times New Roman" w:hAnsi="Times New Roman" w:cs="Times New Roman"/>
-          <w:sz w:val="24"/>
-          <w:szCs w:val="24"/>
-        </w:rPr>
-        <w:t xml:space="preserve"> regular y estable</w:t>
-      </w:r>
-      <w:r>
-        <w:rPr>
-          <w:rFonts w:ascii="Times New Roman" w:hAnsi="Times New Roman" w:cs="Times New Roman"/>
-          <w:sz w:val="24"/>
-          <w:szCs w:val="24"/>
-        </w:rPr>
-        <w:t xml:space="preserve"> periódicamente</w:t>
+        <w:t xml:space="preserve">Considerando la sumatoria de las gravitaciones, se ponía en cuestión el asunto de si las perturbaciones en el desvío de las trayectorias eran acumulativas o </w:t>
+      </w:r>
+      <w:r>
+        <w:rPr>
+          <w:rFonts w:ascii="Times New Roman" w:hAnsi="Times New Roman" w:cs="Times New Roman"/>
+          <w:sz w:val="24"/>
+          <w:szCs w:val="24"/>
+        </w:rPr>
+        <w:t xml:space="preserve">si se balanceaban eventualmente, es decir, si las anomalías en las órbitas eran propensas a un colapso, o si estaban ordenadas eternamente. </w:t>
+      </w:r>
+      <w:r>
+        <w:rPr>
+          <w:rFonts w:ascii="Times New Roman" w:hAnsi="Times New Roman" w:cs="Times New Roman"/>
+          <w:sz w:val="24"/>
+          <w:szCs w:val="24"/>
+        </w:rPr>
+        <w:t>Había</w:t>
+      </w:r>
+      <w:r>
+        <w:rPr>
+          <w:rFonts w:ascii="Times New Roman" w:hAnsi="Times New Roman" w:cs="Times New Roman"/>
+          <w:sz w:val="24"/>
+          <w:szCs w:val="24"/>
+        </w:rPr>
+        <w:t xml:space="preserve"> un asunto fundamental de fondo:</w:t>
+      </w:r>
+      <w:r>
+        <w:rPr>
+          <w:rFonts w:ascii="Times New Roman" w:hAnsi="Times New Roman" w:cs="Times New Roman"/>
+          <w:sz w:val="24"/>
+          <w:szCs w:val="24"/>
+        </w:rPr>
+        <w:t xml:space="preserve"> el teológico, debido a que si el universo podría colapsar, parecería que su creador no era ni sabio</w:t>
       </w:r>
       <w:r>
         <w:rPr>
@@ -2978,47 +4043,64 @@
           <w:sz w:val="24"/>
           <w:szCs w:val="24"/>
         </w:rPr>
-        <w:t xml:space="preserve"> </w:t>
-      </w:r>
-      <w:r>
-        <w:rPr>
-          <w:rFonts w:ascii="Times New Roman" w:hAnsi="Times New Roman" w:cs="Times New Roman"/>
-          <w:sz w:val="24"/>
-          <w:szCs w:val="24"/>
-        </w:rPr>
-        <w:t xml:space="preserve">por lo que </w:t>
-      </w:r>
-      <w:r>
-        <w:rPr>
-          <w:rFonts w:ascii="Times New Roman" w:hAnsi="Times New Roman" w:cs="Times New Roman"/>
-          <w:sz w:val="24"/>
-          <w:szCs w:val="24"/>
-        </w:rPr>
-        <w:t xml:space="preserve">a largo plazo, denotaban una regularidad </w:t>
-      </w:r>
-      <w:r>
-        <w:rPr>
-          <w:rFonts w:ascii="Times New Roman" w:hAnsi="Times New Roman" w:cs="Times New Roman"/>
-          <w:sz w:val="24"/>
-          <w:szCs w:val="24"/>
-        </w:rPr>
-        <w:t>racional y</w:t>
-      </w:r>
-      <w:r>
-        <w:rPr>
-          <w:rFonts w:ascii="Times New Roman" w:hAnsi="Times New Roman" w:cs="Times New Roman"/>
-          <w:sz w:val="24"/>
-          <w:szCs w:val="24"/>
-        </w:rPr>
-        <w:t xml:space="preserve"> predecible</w:t>
-      </w:r>
-      <w:r>
-        <w:rPr>
-          <w:rFonts w:ascii="Times New Roman" w:hAnsi="Times New Roman" w:cs="Times New Roman"/>
-          <w:sz w:val="24"/>
-          <w:szCs w:val="24"/>
-        </w:rPr>
-        <w:t>.</w:t>
+        <w:t xml:space="preserve"> ni perfecto, (y si quisiera </w:t>
+      </w:r>
+      <w:r>
+        <w:rPr>
+          <w:rFonts w:ascii="Times New Roman" w:hAnsi="Times New Roman" w:cs="Times New Roman"/>
+          <w:sz w:val="24"/>
+          <w:szCs w:val="24"/>
+        </w:rPr>
+        <w:t>la destrucción</w:t>
+      </w:r>
+      <w:r>
+        <w:rPr>
+          <w:rFonts w:ascii="Times New Roman" w:hAnsi="Times New Roman" w:cs="Times New Roman"/>
+          <w:sz w:val="24"/>
+          <w:szCs w:val="24"/>
+        </w:rPr>
+        <w:t>,</w:t>
+      </w:r>
+      <w:r>
+        <w:rPr>
+          <w:rFonts w:ascii="Times New Roman" w:hAnsi="Times New Roman" w:cs="Times New Roman"/>
+          <w:sz w:val="24"/>
+          <w:szCs w:val="24"/>
+        </w:rPr>
+        <w:t xml:space="preserve"> acaso tampoco fuera </w:t>
+      </w:r>
+      <w:r>
+        <w:rPr>
+          <w:rFonts w:ascii="Times New Roman" w:hAnsi="Times New Roman" w:cs="Times New Roman"/>
+          <w:sz w:val="24"/>
+          <w:szCs w:val="24"/>
+        </w:rPr>
+        <w:t xml:space="preserve">bueno) y por ello era importante </w:t>
+      </w:r>
+      <w:r>
+        <w:rPr>
+          <w:rFonts w:ascii="Times New Roman" w:hAnsi="Times New Roman" w:cs="Times New Roman"/>
+          <w:sz w:val="24"/>
+          <w:szCs w:val="24"/>
+        </w:rPr>
+        <w:lastRenderedPageBreak/>
+        <w:t xml:space="preserve">la idea de un universo estable que no requiera de un relojero cósmico que tenga que estar ajustándolo para que no </w:t>
+      </w:r>
+      <w:r>
+        <w:rPr>
+          <w:rFonts w:ascii="Times New Roman" w:hAnsi="Times New Roman" w:cs="Times New Roman"/>
+          <w:sz w:val="24"/>
+          <w:szCs w:val="24"/>
+        </w:rPr>
+        <w:t>se descalabre</w:t>
+      </w:r>
+      <w:r>
+        <w:rPr>
+          <w:rFonts w:ascii="Times New Roman" w:hAnsi="Times New Roman" w:cs="Times New Roman"/>
+          <w:sz w:val="24"/>
+          <w:szCs w:val="24"/>
+        </w:rPr>
+        <w:t xml:space="preserve">. </w:t>
       </w:r>
     </w:p>
     <w:p>
@@ -3038,23 +4120,147 @@
           <w:sz w:val="24"/>
           <w:szCs w:val="24"/>
         </w:rPr>
-        <w:t xml:space="preserve">Para Newton el sistema solar se iba ajustando gracias a la mano de Dios. Leibniz criticaba que tal idea no le hacía justicia a las bondades divinas. Laplace propuso la estabilidad del diseño universal en donde no hacía falta tal ajuste. La discusión sobre si el mundo era estable o no tenía </w:t>
-      </w:r>
-      <w:r>
-        <w:rPr>
-          <w:rFonts w:ascii="Times New Roman" w:hAnsi="Times New Roman" w:cs="Times New Roman"/>
-          <w:sz w:val="24"/>
-          <w:szCs w:val="24"/>
-        </w:rPr>
-        <w:t>otras</w:t>
-      </w:r>
-      <w:r>
-        <w:rPr>
-          <w:rFonts w:ascii="Times New Roman" w:hAnsi="Times New Roman" w:cs="Times New Roman"/>
-          <w:sz w:val="24"/>
-          <w:szCs w:val="24"/>
-        </w:rPr>
-        <w:t xml:space="preserve"> implicancias muy particulares, pues se temía que un cometa, fruto del colapso de una orbitación que acumulara fuerzas, se chocara contra la tierra. </w:t>
+        <w:t>Fue Laplace quien resolvió la tensión en la controversia sobre la gravitación de tres cuerpos</w:t>
+      </w:r>
+      <w:r>
+        <w:rPr>
+          <w:rFonts w:ascii="Times New Roman" w:hAnsi="Times New Roman" w:cs="Times New Roman"/>
+          <w:sz w:val="24"/>
+          <w:szCs w:val="24"/>
+        </w:rPr>
+        <w:t xml:space="preserve">, mediante la aplicación de la función </w:t>
+      </w:r>
+      <w:proofErr w:type="spellStart"/>
+      <w:r>
+        <w:rPr>
+          <w:rFonts w:ascii="Times New Roman" w:hAnsi="Times New Roman" w:cs="Times New Roman"/>
+          <w:sz w:val="24"/>
+          <w:szCs w:val="24"/>
+        </w:rPr>
+        <w:t>polinomial</w:t>
+      </w:r>
+      <w:proofErr w:type="spellEnd"/>
+      <w:r>
+        <w:rPr>
+          <w:rFonts w:ascii="Times New Roman" w:hAnsi="Times New Roman" w:cs="Times New Roman"/>
+          <w:sz w:val="24"/>
+          <w:szCs w:val="24"/>
+        </w:rPr>
+        <w:t xml:space="preserve"> de </w:t>
+      </w:r>
+      <w:proofErr w:type="spellStart"/>
+      <w:r>
+        <w:rPr>
+          <w:rFonts w:ascii="Times New Roman" w:hAnsi="Times New Roman" w:cs="Times New Roman"/>
+          <w:sz w:val="24"/>
+          <w:szCs w:val="24"/>
+        </w:rPr>
+        <w:t>Lagrange</w:t>
+      </w:r>
+      <w:proofErr w:type="spellEnd"/>
+      <w:r>
+        <w:rPr>
+          <w:rFonts w:ascii="Times New Roman" w:hAnsi="Times New Roman" w:cs="Times New Roman"/>
+          <w:sz w:val="24"/>
+          <w:szCs w:val="24"/>
+        </w:rPr>
+        <w:t>. Notó que dentro de las irregularidades de las órbitas, existían movimiento</w:t>
+      </w:r>
+      <w:r>
+        <w:rPr>
+          <w:rFonts w:ascii="Times New Roman" w:hAnsi="Times New Roman" w:cs="Times New Roman"/>
+          <w:sz w:val="24"/>
+          <w:szCs w:val="24"/>
+        </w:rPr>
+        <w:t>s</w:t>
+      </w:r>
+      <w:r>
+        <w:rPr>
+          <w:rFonts w:ascii="Times New Roman" w:hAnsi="Times New Roman" w:cs="Times New Roman"/>
+          <w:sz w:val="24"/>
+          <w:szCs w:val="24"/>
+        </w:rPr>
+        <w:t xml:space="preserve"> medios dentro de un límite, y tal constancia no</w:t>
+      </w:r>
+      <w:r>
+        <w:rPr>
+          <w:rFonts w:ascii="Times New Roman" w:hAnsi="Times New Roman" w:cs="Times New Roman"/>
+          <w:sz w:val="24"/>
+          <w:szCs w:val="24"/>
+        </w:rPr>
+        <w:t xml:space="preserve"> se desbordaba.</w:t>
+      </w:r>
+      <w:r>
+        <w:rPr>
+          <w:rFonts w:ascii="Times New Roman" w:hAnsi="Times New Roman" w:cs="Times New Roman"/>
+          <w:sz w:val="24"/>
+          <w:szCs w:val="24"/>
+        </w:rPr>
+        <w:t xml:space="preserve"> Las perturbaciones y anomalías comportaban un límite estable y ello permitía que sus recorridos a largo plazo sean constantes y potencialmente predecibles.</w:t>
+      </w:r>
+      <w:r>
+        <w:rPr>
+          <w:rFonts w:ascii="Times New Roman" w:hAnsi="Times New Roman" w:cs="Times New Roman"/>
+          <w:sz w:val="24"/>
+          <w:szCs w:val="24"/>
+        </w:rPr>
+        <w:t xml:space="preserve"> Así, usando los principios de Newton, definió que el universo debía estar determinado establemente por cuanto las perturbaciones e inclinaciones en los recorridos y aceleraciones de los cuerpos </w:t>
+      </w:r>
+      <w:r>
+        <w:rPr>
+          <w:rFonts w:ascii="Times New Roman" w:hAnsi="Times New Roman" w:cs="Times New Roman"/>
+          <w:sz w:val="24"/>
+          <w:szCs w:val="24"/>
+        </w:rPr>
+        <w:t xml:space="preserve">celestes </w:t>
+      </w:r>
+      <w:r>
+        <w:rPr>
+          <w:rFonts w:ascii="Times New Roman" w:hAnsi="Times New Roman" w:cs="Times New Roman"/>
+          <w:sz w:val="24"/>
+          <w:szCs w:val="24"/>
+        </w:rPr>
+        <w:t>mostraban excentricidades cuando se observaban por cortos espacios de tiempo, pero mante</w:t>
+      </w:r>
+      <w:r>
+        <w:rPr>
+          <w:rFonts w:ascii="Times New Roman" w:hAnsi="Times New Roman" w:cs="Times New Roman"/>
+          <w:sz w:val="24"/>
+          <w:szCs w:val="24"/>
+        </w:rPr>
+        <w:t>nían un</w:t>
+      </w:r>
+      <w:r>
+        <w:rPr>
+          <w:rFonts w:ascii="Times New Roman" w:hAnsi="Times New Roman" w:cs="Times New Roman"/>
+          <w:sz w:val="24"/>
+          <w:szCs w:val="24"/>
+        </w:rPr>
+        <w:t xml:space="preserve"> promedio</w:t>
+      </w:r>
+      <w:r>
+        <w:rPr>
+          <w:rFonts w:ascii="Times New Roman" w:hAnsi="Times New Roman" w:cs="Times New Roman"/>
+          <w:sz w:val="24"/>
+          <w:szCs w:val="24"/>
+        </w:rPr>
+        <w:t xml:space="preserve"> regular y estable</w:t>
+      </w:r>
+      <w:r>
+        <w:rPr>
+          <w:rFonts w:ascii="Times New Roman" w:hAnsi="Times New Roman" w:cs="Times New Roman"/>
+          <w:sz w:val="24"/>
+          <w:szCs w:val="24"/>
+        </w:rPr>
+        <w:t xml:space="preserve"> periódicamente</w:t>
+      </w:r>
+      <w:r>
+        <w:rPr>
+          <w:rFonts w:ascii="Times New Roman" w:hAnsi="Times New Roman" w:cs="Times New Roman"/>
+          <w:sz w:val="24"/>
+          <w:szCs w:val="24"/>
+        </w:rPr>
+        <w:t>,</w:t>
       </w:r>
       <w:r>
         <w:rPr>
@@ -3070,15 +4276,39 @@
           <w:sz w:val="24"/>
           <w:szCs w:val="24"/>
         </w:rPr>
-        <w:t>Laplace logró demostrar con la regularidad de las perturbaciones la determinación estable del cosmos sin recurrir a la intervención divina. Es particularmente irónico que luego de enunciar la estabilidad del mundo Francia reciba a un personaje como Napoleón. Es importante considerar además la profesión de ateísmo de Laplace, en especial en su defensa de la hipótesis de la nebulosa primitiva para explicar la creación del sistema solar, en lugar de Dios.</w:t>
-      </w:r>
-      <w:r>
-        <w:rPr>
-          <w:rFonts w:ascii="Times New Roman" w:hAnsi="Times New Roman" w:cs="Times New Roman"/>
-          <w:sz w:val="24"/>
-          <w:szCs w:val="24"/>
-        </w:rPr>
-        <w:t xml:space="preserve"> </w:t>
+        <w:t xml:space="preserve">por lo que </w:t>
+      </w:r>
+      <w:r>
+        <w:rPr>
+          <w:rFonts w:ascii="Times New Roman" w:hAnsi="Times New Roman" w:cs="Times New Roman"/>
+          <w:sz w:val="24"/>
+          <w:szCs w:val="24"/>
+        </w:rPr>
+        <w:t xml:space="preserve">a largo plazo, denotaban una regularidad </w:t>
+      </w:r>
+      <w:r>
+        <w:rPr>
+          <w:rFonts w:ascii="Times New Roman" w:hAnsi="Times New Roman" w:cs="Times New Roman"/>
+          <w:sz w:val="24"/>
+          <w:szCs w:val="24"/>
+        </w:rPr>
+        <w:t>racional y</w:t>
+      </w:r>
+      <w:r>
+        <w:rPr>
+          <w:rFonts w:ascii="Times New Roman" w:hAnsi="Times New Roman" w:cs="Times New Roman"/>
+          <w:sz w:val="24"/>
+          <w:szCs w:val="24"/>
+        </w:rPr>
+        <w:t xml:space="preserve"> predecible</w:t>
+      </w:r>
+      <w:r>
+        <w:rPr>
+          <w:rFonts w:ascii="Times New Roman" w:hAnsi="Times New Roman" w:cs="Times New Roman"/>
+          <w:sz w:val="24"/>
+          <w:szCs w:val="24"/>
+        </w:rPr>
+        <w:t>.</w:t>
       </w:r>
     </w:p>
     <w:p>
@@ -3098,26 +4328,79 @@
           <w:sz w:val="24"/>
           <w:szCs w:val="24"/>
         </w:rPr>
-        <w:lastRenderedPageBreak/>
-        <w:t xml:space="preserve">En el pensamiento de Laplace, el azar no tiene entidad, no existe. Todo está determinado. Podemos aproximarnos mediante probabilística (campo al que aportó con la ayuda de </w:t>
-      </w:r>
-      <w:proofErr w:type="spellStart"/>
-      <w:r>
-        <w:rPr>
-          <w:rFonts w:ascii="Times New Roman" w:hAnsi="Times New Roman" w:cs="Times New Roman"/>
-          <w:sz w:val="24"/>
-          <w:szCs w:val="24"/>
-        </w:rPr>
-        <w:t>Condorcet</w:t>
-      </w:r>
-      <w:proofErr w:type="spellEnd"/>
-      <w:r>
-        <w:rPr>
-          <w:rFonts w:ascii="Times New Roman" w:hAnsi="Times New Roman" w:cs="Times New Roman"/>
-          <w:sz w:val="24"/>
-          <w:szCs w:val="24"/>
-        </w:rPr>
-        <w:t xml:space="preserve">) a los eventos, pero nada más; la suerte puede interpretarse como nuestra ignorancia sobre algunas causas, pero el mundo es estable y determinado al margen de nuestras percepciones. La contingencia, así, no nos salva de lo necesario. </w:t>
+        <w:t xml:space="preserve">Para Newton el sistema solar se iba ajustando gracias a la mano de Dios. Leibniz criticaba que tal idea no le hacía justicia a las bondades divinas. Laplace propuso la estabilidad del diseño universal en donde no hacía falta tal ajuste. La discusión sobre si el mundo era estable o no tenía </w:t>
+      </w:r>
+      <w:r>
+        <w:rPr>
+          <w:rFonts w:ascii="Times New Roman" w:hAnsi="Times New Roman" w:cs="Times New Roman"/>
+          <w:sz w:val="24"/>
+          <w:szCs w:val="24"/>
+        </w:rPr>
+        <w:t>otras</w:t>
+      </w:r>
+      <w:r>
+        <w:rPr>
+          <w:rFonts w:ascii="Times New Roman" w:hAnsi="Times New Roman" w:cs="Times New Roman"/>
+          <w:sz w:val="24"/>
+          <w:szCs w:val="24"/>
+        </w:rPr>
+        <w:t xml:space="preserve"> implicancias muy particulares,</w:t>
+      </w:r>
+      <w:r>
+        <w:rPr>
+          <w:rFonts w:ascii="Times New Roman" w:hAnsi="Times New Roman" w:cs="Times New Roman"/>
+          <w:sz w:val="24"/>
+          <w:szCs w:val="24"/>
+        </w:rPr>
+        <w:t xml:space="preserve"> como ya señalamos, </w:t>
+      </w:r>
+      <w:r>
+        <w:rPr>
+          <w:rFonts w:ascii="Times New Roman" w:hAnsi="Times New Roman" w:cs="Times New Roman"/>
+          <w:sz w:val="24"/>
+          <w:szCs w:val="24"/>
+        </w:rPr>
+        <w:t xml:space="preserve"> pues se temía que un cometa, fruto del colapso de una orbitación que acumulara fuerzas, se chocara contra la tierra. </w:t>
+      </w:r>
+      <w:r>
+        <w:rPr>
+          <w:rFonts w:ascii="Times New Roman" w:hAnsi="Times New Roman" w:cs="Times New Roman"/>
+          <w:sz w:val="24"/>
+          <w:szCs w:val="24"/>
+        </w:rPr>
+        <w:t xml:space="preserve"> </w:t>
+      </w:r>
+      <w:r>
+        <w:rPr>
+          <w:rFonts w:ascii="Times New Roman" w:hAnsi="Times New Roman" w:cs="Times New Roman"/>
+          <w:sz w:val="24"/>
+          <w:szCs w:val="24"/>
+        </w:rPr>
+        <w:t xml:space="preserve">Laplace logró demostrar con la regularidad de las perturbaciones la determinación estable del cosmos sin recurrir a la intervención divina. Es particularmente irónico que luego de enunciar la estabilidad del mundo Francia reciba a un personaje como Napoleón. </w:t>
+      </w:r>
+      <w:r>
+        <w:rPr>
+          <w:rFonts w:ascii="Times New Roman" w:hAnsi="Times New Roman" w:cs="Times New Roman"/>
+          <w:sz w:val="24"/>
+          <w:szCs w:val="24"/>
+        </w:rPr>
+        <w:t xml:space="preserve">Es además interesante notar que la revolución francesa explotaría en detrimento de la monarquía amparada en dogmas divinos. </w:t>
+      </w:r>
+      <w:r>
+        <w:rPr>
+          <w:rFonts w:ascii="Times New Roman" w:hAnsi="Times New Roman" w:cs="Times New Roman"/>
+          <w:sz w:val="24"/>
+          <w:szCs w:val="24"/>
+        </w:rPr>
+        <w:t>Es importante considerar además la profesión de ateísmo de Laplace, en especial en su defensa de la hipótesis de la nebulosa primitiva para explicar la creación del sistema solar, en lugar de Dios.</w:t>
+      </w:r>
+      <w:r>
+        <w:rPr>
+          <w:rFonts w:ascii="Times New Roman" w:hAnsi="Times New Roman" w:cs="Times New Roman"/>
+          <w:sz w:val="24"/>
+          <w:szCs w:val="24"/>
+        </w:rPr>
+        <w:t xml:space="preserve"> </w:t>
       </w:r>
     </w:p>
     <w:p>
@@ -3137,7 +4420,62 @@
           <w:sz w:val="24"/>
           <w:szCs w:val="24"/>
         </w:rPr>
-        <w:t>Laplace es conocido además por haber propuesto la idea de una inteligencia eterna y omnisciente, con una capacidad superlativa e inhumana para el cálculo. Tal inteligencia es conocida como “el demonio laplaciano”, otro aspecto de su determinismo. Atendamos a esta cita de Laplace en el libro de Madrid Casado (Madrid Casado, 2012; 144)</w:t>
+        <w:t xml:space="preserve">En el pensamiento de Laplace, el azar no tiene entidad, no existe. Todo está determinado. Podemos aproximarnos mediante probabilística (campo al que aportó con la ayuda de </w:t>
+      </w:r>
+      <w:proofErr w:type="spellStart"/>
+      <w:r>
+        <w:rPr>
+          <w:rFonts w:ascii="Times New Roman" w:hAnsi="Times New Roman" w:cs="Times New Roman"/>
+          <w:sz w:val="24"/>
+          <w:szCs w:val="24"/>
+        </w:rPr>
+        <w:t>Condorcet</w:t>
+      </w:r>
+      <w:proofErr w:type="spellEnd"/>
+      <w:r>
+        <w:rPr>
+          <w:rFonts w:ascii="Times New Roman" w:hAnsi="Times New Roman" w:cs="Times New Roman"/>
+          <w:sz w:val="24"/>
+          <w:szCs w:val="24"/>
+        </w:rPr>
+        <w:t xml:space="preserve">) a los eventos, pero nada más; la suerte puede interpretarse como nuestra ignorancia sobre algunas causas, pero el mundo es estable y determinado al margen de nuestras percepciones. La contingencia, así, no nos salva de lo necesario. </w:t>
+      </w:r>
+    </w:p>
+    <w:p>
+      <w:pPr>
+        <w:spacing w:line="360" w:lineRule="auto"/>
+        <w:ind w:firstLine="708"/>
+        <w:jc w:val="both"/>
+        <w:rPr>
+          <w:rFonts w:ascii="Times New Roman" w:hAnsi="Times New Roman" w:cs="Times New Roman"/>
+          <w:sz w:val="24"/>
+          <w:szCs w:val="24"/>
+        </w:rPr>
+      </w:pPr>
+      <w:r>
+        <w:rPr>
+          <w:rFonts w:ascii="Times New Roman" w:hAnsi="Times New Roman" w:cs="Times New Roman"/>
+          <w:sz w:val="24"/>
+          <w:szCs w:val="24"/>
+        </w:rPr>
+        <w:lastRenderedPageBreak/>
+        <w:t xml:space="preserve">Laplace es conocido además por haber propuesto la idea de una inteligencia eterna y omnisciente, con una capacidad superlativa e inhumana para el cálculo. Tal inteligencia es conocida como “el demonio laplaciano”, </w:t>
+      </w:r>
+      <w:r>
+        <w:rPr>
+          <w:rFonts w:ascii="Times New Roman" w:hAnsi="Times New Roman" w:cs="Times New Roman"/>
+          <w:sz w:val="24"/>
+          <w:szCs w:val="24"/>
+        </w:rPr>
+        <w:t xml:space="preserve">lo cual para muchos representa </w:t>
+      </w:r>
+      <w:r>
+        <w:rPr>
+          <w:rFonts w:ascii="Times New Roman" w:hAnsi="Times New Roman" w:cs="Times New Roman"/>
+          <w:sz w:val="24"/>
+          <w:szCs w:val="24"/>
+        </w:rPr>
+        <w:t>otro aspecto de su determinismo. Atendamos a esta cita de Laplace en el libro de Madrid Casado (Madrid Casado, 2012; 144)</w:t>
       </w:r>
     </w:p>
     <w:p>
@@ -3157,7 +4495,23 @@
           <w:sz w:val="20"/>
           <w:szCs w:val="20"/>
         </w:rPr>
-        <w:t>“Debemos pues considerar el estado presente del universo como el efecto de su estado anterior y como la causa del siguiente. Una inteligencia que, en un instante dado, conociera todas las fuerzas de que se halla animada la naturaleza, así como la situación respectiva de los seres que la componen, si, además, fuera lo suficientemente amplia como para someter estos datos a análisis, podría abarcar en un sola fórmula los movimientos de los cuerpos más grandes del universo y los del átomo más pequeño: nada le resultaría incierto y, tanto el futuro como el pasado, se hallarían presentes a sus ojos. La mente humana ofrece en la perfección que ha sabido dar a la astronomía un débil esbozo de esta inteligencia. Sus descubrimientos en mecánica y geometría, junto al de gravitación universal, han puesto a su alcance comprender en las mismas expresiones analíticas los estados pasados y</w:t>
+        <w:t>“Debemos pues considerar el estado presente del universo como el efecto de su estado anterior y como la causa del siguiente. Una inteligencia que, en un instante dado, conociera todas las fuerzas de que se halla animada la naturaleza, así como la situación respectiva de los seres que la componen, si, además, fuera lo suficientemente amplia como para someter estos datos a análisis, podría abarcar en un sola fórmula los movimientos de los cuerpos más grandes del universo y los del átomo más pequeño</w:t>
+      </w:r>
+      <w:r>
+        <w:rPr>
+          <w:rFonts w:ascii="Times New Roman" w:hAnsi="Times New Roman" w:cs="Times New Roman"/>
+          <w:sz w:val="20"/>
+          <w:szCs w:val="20"/>
+        </w:rPr>
+        <w:t>s</w:t>
+      </w:r>
+      <w:r>
+        <w:rPr>
+          <w:rFonts w:ascii="Times New Roman" w:hAnsi="Times New Roman" w:cs="Times New Roman"/>
+          <w:sz w:val="20"/>
+          <w:szCs w:val="20"/>
+        </w:rPr>
+        <w:t>: nada le resultaría incierto y, tanto el futuro como el pasado, se hallarían presentes a sus ojos. La mente humana ofrece en la perfección que ha sabido dar a la astronomía un débil esbozo de esta inteligencia. Sus descubrimientos en mecánica y geometría, junto al de gravitación universal, han puesto a su alcance comprender en las mismas expresiones analíticas los estados pasados y</w:t>
       </w:r>
       <w:r>
         <w:rPr>
@@ -3220,6 +4574,14 @@
         </w:rPr>
         <w:t xml:space="preserve">Se puede advertir que en el horizonte de un determinismo fuerte, tal y como Laplace profesa, no existe espacio para la libertad humana. </w:t>
       </w:r>
+      <w:r>
+        <w:rPr>
+          <w:rFonts w:ascii="Times New Roman" w:hAnsi="Times New Roman" w:cs="Times New Roman"/>
+          <w:sz w:val="24"/>
+          <w:szCs w:val="24"/>
+        </w:rPr>
+        <w:t>Las dos negaciones en las que incurre Laplace van en sentido opuesto por lo propuesto por Leibniz, para quien la idea de Dios y Libertad son fundamentales.</w:t>
+      </w:r>
     </w:p>
     <w:p>
       <w:pPr>
@@ -3253,6 +4615,38 @@
           <w:szCs w:val="24"/>
           <w:u w:val="single"/>
         </w:rPr>
+        <w:t xml:space="preserve">El mejor de los mundos </w:t>
+      </w:r>
+      <w:proofErr w:type="gramStart"/>
+      <w:r>
+        <w:rPr>
+          <w:rFonts w:ascii="Times New Roman" w:hAnsi="Times New Roman" w:cs="Times New Roman"/>
+          <w:b/>
+          <w:sz w:val="24"/>
+          <w:szCs w:val="24"/>
+          <w:u w:val="single"/>
+        </w:rPr>
+        <w:t>posibles :</w:t>
+      </w:r>
+      <w:proofErr w:type="gramEnd"/>
+      <w:r>
+        <w:rPr>
+          <w:rFonts w:ascii="Times New Roman" w:hAnsi="Times New Roman" w:cs="Times New Roman"/>
+          <w:b/>
+          <w:sz w:val="24"/>
+          <w:szCs w:val="24"/>
+          <w:u w:val="single"/>
+        </w:rPr>
+        <w:t xml:space="preserve"> </w:t>
+      </w:r>
+      <w:r>
+        <w:rPr>
+          <w:rFonts w:ascii="Times New Roman" w:hAnsi="Times New Roman" w:cs="Times New Roman"/>
+          <w:b/>
+          <w:sz w:val="24"/>
+          <w:szCs w:val="24"/>
+          <w:u w:val="single"/>
+        </w:rPr>
         <w:t>El determinismo de Leibniz</w:t>
       </w:r>
       <w:r>
@@ -3296,7 +4690,23 @@
           <w:szCs w:val="24"/>
         </w:rPr>
         <w:tab/>
-        <w:t xml:space="preserve">Habiendo visto el determinismo de Laplace, veamos brevemente las ideas deterministas de Leibniz y sobre todo, su defensa de la libertad. </w:t>
+        <w:t xml:space="preserve">Habiendo visto </w:t>
+      </w:r>
+      <w:r>
+        <w:rPr>
+          <w:rFonts w:ascii="Times New Roman" w:hAnsi="Times New Roman" w:cs="Times New Roman"/>
+          <w:sz w:val="24"/>
+          <w:szCs w:val="24"/>
+        </w:rPr>
+        <w:t xml:space="preserve">ideas sobre </w:t>
+      </w:r>
+      <w:r>
+        <w:rPr>
+          <w:rFonts w:ascii="Times New Roman" w:hAnsi="Times New Roman" w:cs="Times New Roman"/>
+          <w:sz w:val="24"/>
+          <w:szCs w:val="24"/>
+        </w:rPr>
+        <w:t xml:space="preserve">el determinismo de Laplace, veamos brevemente las ideas deterministas de Leibniz y sobre todo, su defensa de la libertad. </w:t>
       </w:r>
       <w:r>
         <w:rPr>
@@ -3328,7 +4738,23 @@
           <w:sz w:val="24"/>
           <w:szCs w:val="24"/>
         </w:rPr>
-        <w:t xml:space="preserve">Para Leibniz el universo también está </w:t>
+        <w:t xml:space="preserve">Para Leibniz el universo también está determinado, pero no en detrimento de la libertad y mucho menos sin </w:t>
+      </w:r>
+      <w:r>
+        <w:rPr>
+          <w:rFonts w:ascii="Times New Roman" w:hAnsi="Times New Roman" w:cs="Times New Roman"/>
+          <w:sz w:val="24"/>
+          <w:szCs w:val="24"/>
+        </w:rPr>
+        <w:t>excluir a</w:t>
+      </w:r>
+      <w:r>
+        <w:rPr>
+          <w:rFonts w:ascii="Times New Roman" w:hAnsi="Times New Roman" w:cs="Times New Roman"/>
+          <w:sz w:val="24"/>
+          <w:szCs w:val="24"/>
+        </w:rPr>
+        <w:t xml:space="preserve"> </w:t>
       </w:r>
       <w:r>
         <w:rPr>
@@ -3337,23 +4763,7 @@
           <w:szCs w:val="24"/>
         </w:rPr>
         <w:lastRenderedPageBreak/>
-        <w:t xml:space="preserve">determinado, pero no en detrimento de la libertad y mucho menos sin </w:t>
-      </w:r>
-      <w:r>
-        <w:rPr>
-          <w:rFonts w:ascii="Times New Roman" w:hAnsi="Times New Roman" w:cs="Times New Roman"/>
-          <w:sz w:val="24"/>
-          <w:szCs w:val="24"/>
-        </w:rPr>
-        <w:t>excluir a</w:t>
-      </w:r>
-      <w:r>
-        <w:rPr>
-          <w:rFonts w:ascii="Times New Roman" w:hAnsi="Times New Roman" w:cs="Times New Roman"/>
-          <w:sz w:val="24"/>
-          <w:szCs w:val="24"/>
-        </w:rPr>
-        <w:t xml:space="preserve"> Dios. Uno de aquellos grandes proyectos de armonizar tensiones supone precisamente su defensa de la libertad en contra de un determinismo fatalista. </w:t>
+        <w:t xml:space="preserve">Dios. Uno de aquellos grandes proyectos de armonizar tensiones supone precisamente su defensa de la libertad en contra de un determinismo fatalista. </w:t>
       </w:r>
     </w:p>
     <w:p>
@@ -3566,7 +4976,23 @@
           <w:sz w:val="24"/>
           <w:szCs w:val="24"/>
         </w:rPr>
-        <w:t xml:space="preserve">, en una muy pequeña proporción, es de lo que tratamos en este breve apartado de este artículo, y está relacionado a sus influencias en los campos de la ética, teología y metafísica. Debemos añadir sin embargo al menos de paso, sus innumerables aportes a los campos de la matemática, lógica, física, tecnología, ingeniería, teoría de la probabilidad, biología, medicina, geología, psicología, lingüística, ciencia computacional, política, jurisdicción, historiografía, filología, bibliotecología y las ciencias sociales. </w:t>
+        <w:t>, en una muy pequeña proporción, es de lo que tratamos en este breve apartado de este artículo, y está relacionado a sus influencias en los campos de la ética, teología y metafísica. Debemos añadir sin embargo</w:t>
+      </w:r>
+      <w:r>
+        <w:rPr>
+          <w:rFonts w:ascii="Times New Roman" w:hAnsi="Times New Roman" w:cs="Times New Roman"/>
+          <w:sz w:val="24"/>
+          <w:szCs w:val="24"/>
+        </w:rPr>
+        <w:t>,</w:t>
+      </w:r>
+      <w:r>
+        <w:rPr>
+          <w:rFonts w:ascii="Times New Roman" w:hAnsi="Times New Roman" w:cs="Times New Roman"/>
+          <w:sz w:val="24"/>
+          <w:szCs w:val="24"/>
+        </w:rPr>
+        <w:t xml:space="preserve"> al menos de paso, sus innumerables aportes a los campos de la matemática, lógica, física, tecnología, ingeniería, teoría de la probabilidad, biología, medicina, geología, psicología, lingüística, ciencia computacional, política, jurisdicción, historiografía, filología, bibliotecología y las ciencias sociales. </w:t>
       </w:r>
     </w:p>
     <w:p>
@@ -3613,25 +5039,32 @@
           <w:sz w:val="24"/>
           <w:szCs w:val="24"/>
         </w:rPr>
-        <w:t xml:space="preserve">Diálogo real </w:t>
-      </w:r>
-      <w:r>
-        <w:rPr>
-          <w:rFonts w:ascii="Times New Roman" w:hAnsi="Times New Roman" w:cs="Times New Roman"/>
-          <w:i/>
+        <w:t xml:space="preserve">Diálogo real sobre la libertad humana (2006) </w:t>
+      </w:r>
+      <w:r>
+        <w:rPr>
+          <w:rFonts w:ascii="Times New Roman" w:hAnsi="Times New Roman" w:cs="Times New Roman"/>
+          <w:sz w:val="24"/>
+          <w:szCs w:val="24"/>
+        </w:rPr>
+        <w:t xml:space="preserve">nos dice que el mal en el mundo es como la disonancia en </w:t>
+      </w:r>
+      <w:r>
+        <w:rPr>
+          <w:rFonts w:ascii="Times New Roman" w:hAnsi="Times New Roman" w:cs="Times New Roman"/>
           <w:sz w:val="24"/>
           <w:szCs w:val="24"/>
         </w:rPr>
         <w:lastRenderedPageBreak/>
-        <w:t xml:space="preserve">sobre la libertad humana (2006) </w:t>
-      </w:r>
-      <w:r>
-        <w:rPr>
-          <w:rFonts w:ascii="Times New Roman" w:hAnsi="Times New Roman" w:cs="Times New Roman"/>
-          <w:sz w:val="24"/>
-          <w:szCs w:val="24"/>
-        </w:rPr>
-        <w:t xml:space="preserve">nos dice que el mal en el mundo es como la disonancia en la música o las sombras en las pinturas, por cuanto embellecen por contraste un sentido superior. Así, panorámicamente, el mal es como un mal menor que se compensa armónicamente. Esta idea está en la línea de la esencia del pensamiento determinista de Leibniz: la idea de que todo tiene una razón de ser lo que es, para toda consecuencia hay una causa y para cada evento existe una determinada razón suficiente. Se podrá advertir que la última razón de todo es Dios. </w:t>
+        <w:t>la música o las sombras en las pinturas, por cuanto embellecen por contraste un sentido superior. Así, panorámicamente, el mal es como un mal menor que se compensa armónicamente. Esta idea está en la línea de la esencia del pensamiento determinista de Leibniz: la idea de que todo tiene una razón de ser lo que es, para toda consecuencia hay una causa y para cada evento existe una determinada razón suficiente. Se podrá advertir que l</w:t>
+      </w:r>
+      <w:r>
+        <w:rPr>
+          <w:rFonts w:ascii="Times New Roman" w:hAnsi="Times New Roman" w:cs="Times New Roman"/>
+          <w:sz w:val="24"/>
+          <w:szCs w:val="24"/>
+        </w:rPr>
+        <w:t xml:space="preserve">a última razón de todo es Dios y hasta el mal y el pecado en el mundo tienen un papel. </w:t>
       </w:r>
     </w:p>
     <w:p>
@@ -3848,7 +5281,23 @@
           <w:sz w:val="24"/>
           <w:szCs w:val="24"/>
         </w:rPr>
-        <w:t xml:space="preserve">El determinismo que plantea Leibniz es evidente y muchos autores sostienen que sus preceptos teológicos vuelven inviable a la libertad, a pesar de que busque defenderla. Para relacionar el contenido de la </w:t>
+        <w:t xml:space="preserve">El determinismo que plantea Leibniz es </w:t>
+      </w:r>
+      <w:r>
+        <w:rPr>
+          <w:rFonts w:ascii="Times New Roman" w:hAnsi="Times New Roman" w:cs="Times New Roman"/>
+          <w:sz w:val="24"/>
+          <w:szCs w:val="24"/>
+        </w:rPr>
+        <w:t>contundente</w:t>
+      </w:r>
+      <w:r>
+        <w:rPr>
+          <w:rFonts w:ascii="Times New Roman" w:hAnsi="Times New Roman" w:cs="Times New Roman"/>
+          <w:sz w:val="24"/>
+          <w:szCs w:val="24"/>
+        </w:rPr>
+        <w:t xml:space="preserve"> y muchos autores sostienen que sus preceptos teológicos vuelven inviable a la libertad, a pesar de que busque defenderla. Para relacionar el contenido de la </w:t>
       </w:r>
       <w:r>
         <w:rPr>
@@ -3882,25 +5331,24 @@
           <w:sz w:val="24"/>
           <w:szCs w:val="24"/>
         </w:rPr>
-        <w:t xml:space="preserve">Discurso sobre Metafísica </w:t>
-      </w:r>
-      <w:r>
-        <w:rPr>
-          <w:rFonts w:ascii="Times New Roman" w:hAnsi="Times New Roman" w:cs="Times New Roman"/>
-          <w:i/>
+        <w:t>Discurso sobre Metafísica (2007)</w:t>
+      </w:r>
+      <w:r>
+        <w:rPr>
+          <w:rFonts w:ascii="Times New Roman" w:hAnsi="Times New Roman" w:cs="Times New Roman"/>
+          <w:sz w:val="24"/>
+          <w:szCs w:val="24"/>
+        </w:rPr>
+        <w:t xml:space="preserve">. En este particular ejemplo, podremos ver que se introduce la </w:t>
+      </w:r>
+      <w:r>
+        <w:rPr>
+          <w:rFonts w:ascii="Times New Roman" w:hAnsi="Times New Roman" w:cs="Times New Roman"/>
           <w:sz w:val="24"/>
           <w:szCs w:val="24"/>
         </w:rPr>
         <w:lastRenderedPageBreak/>
-        <w:t>(2007)</w:t>
-      </w:r>
-      <w:r>
-        <w:rPr>
-          <w:rFonts w:ascii="Times New Roman" w:hAnsi="Times New Roman" w:cs="Times New Roman"/>
-          <w:sz w:val="24"/>
-          <w:szCs w:val="24"/>
-        </w:rPr>
-        <w:t>. En este particular ejemplo, podremos ver que se introduce la separación entre los hechos necesarios y los contingentes. En general, y en la línea de un universo estable y determinado, Leibniz establece que no hay hecho que no haya estado ordenado y a raíz de ello es complicado discernir entre las acciones de Dios y las acciones de las criaturas. Al respecto, señalemos el problema de la Concurrencia, en donde algunos sostenían que detrás de todo acto humano está la mano de Dios. Esto era especialmente problemático al considerar las acciones perversas o injustas. Leibniz ubica el acento en la importancia de la espontaneidad para los actos que llamamos libres.</w:t>
+        <w:t>separación entre los hechos necesarios y los contingentes. En general, y en la línea de un universo estable y determinado, Leibniz establece que no hay hecho que no haya estado ordenado y a raíz de ello es complicado discernir entre las acciones de Dios y las acciones de las criaturas. Al respecto, señalemos el problema de la Concurrencia, en donde algunos sostenían que detrás de todo acto humano está la mano de Dios. Esto era especialmente problemático al considerar las acciones perversas o injustas. Leibniz ubica el acento en la importancia de la espontaneidad para los actos que llamamos libres.</w:t>
       </w:r>
     </w:p>
     <w:p>
@@ -3998,7 +5446,39 @@
           <w:sz w:val="24"/>
           <w:szCs w:val="24"/>
         </w:rPr>
-        <w:t xml:space="preserve"> emperador de la gloriosa civilización romana que es un paradigma indiscutible de la cultura occidental. El punto se encuentra en que la mayor república de la historia antigua se convirtió en el mayor imperio del mundo entonces, en aquél momento en que Julio César, sin saber el resultado, cruza el río </w:t>
+        <w:t xml:space="preserve"> emperador de la gloriosa civilización romana</w:t>
+      </w:r>
+      <w:r>
+        <w:rPr>
+          <w:rFonts w:ascii="Times New Roman" w:hAnsi="Times New Roman" w:cs="Times New Roman"/>
+          <w:sz w:val="24"/>
+          <w:szCs w:val="24"/>
+        </w:rPr>
+        <w:t xml:space="preserve">, la cual </w:t>
+      </w:r>
+      <w:r>
+        <w:rPr>
+          <w:rFonts w:ascii="Times New Roman" w:hAnsi="Times New Roman" w:cs="Times New Roman"/>
+          <w:sz w:val="24"/>
+          <w:szCs w:val="24"/>
+        </w:rPr>
+        <w:t>es un paradigma indiscutible de la cultura occidental. El punto se encuentra en que la mayor república de la historia antigua se convirtió</w:t>
+      </w:r>
+      <w:r>
+        <w:rPr>
+          <w:rFonts w:ascii="Times New Roman" w:hAnsi="Times New Roman" w:cs="Times New Roman"/>
+          <w:sz w:val="24"/>
+          <w:szCs w:val="24"/>
+        </w:rPr>
+        <w:t xml:space="preserve"> en cierto momento</w:t>
+      </w:r>
+      <w:r>
+        <w:rPr>
+          <w:rFonts w:ascii="Times New Roman" w:hAnsi="Times New Roman" w:cs="Times New Roman"/>
+          <w:sz w:val="24"/>
+          <w:szCs w:val="24"/>
+        </w:rPr>
+        <w:t xml:space="preserve"> en el mayor imperio del mundo entonces, en aquél momento en que Julio César, sin saber el resultado, cruza el río </w:t>
       </w:r>
       <w:proofErr w:type="spellStart"/>
       <w:r>
@@ -4034,7 +5514,39 @@
           <w:sz w:val="24"/>
           <w:szCs w:val="24"/>
         </w:rPr>
-        <w:t xml:space="preserve">, en donde ha apaciguado y asegurado las provincias. El senado le niega la entrada y sin una invitación no puede cruzar con su ejército a la ciudad de Roma. Los problemas y eventos de la política luego del triunvirato son largamente complicados y enredados, pero baste recordar que luego de la batalla de </w:t>
+        <w:t xml:space="preserve">, en donde ha apaciguado y asegurado las provincias. El senado le niega la entrada y sin una invitación no puede cruzar con su ejército </w:t>
+      </w:r>
+      <w:r>
+        <w:rPr>
+          <w:rFonts w:ascii="Times New Roman" w:hAnsi="Times New Roman" w:cs="Times New Roman"/>
+          <w:sz w:val="24"/>
+          <w:szCs w:val="24"/>
+        </w:rPr>
+        <w:t>h</w:t>
+      </w:r>
+      <w:r>
+        <w:rPr>
+          <w:rFonts w:ascii="Times New Roman" w:hAnsi="Times New Roman" w:cs="Times New Roman"/>
+          <w:sz w:val="24"/>
+          <w:szCs w:val="24"/>
+        </w:rPr>
+        <w:t>a</w:t>
+      </w:r>
+      <w:r>
+        <w:rPr>
+          <w:rFonts w:ascii="Times New Roman" w:hAnsi="Times New Roman" w:cs="Times New Roman"/>
+          <w:sz w:val="24"/>
+          <w:szCs w:val="24"/>
+        </w:rPr>
+        <w:t>cia</w:t>
+      </w:r>
+      <w:r>
+        <w:rPr>
+          <w:rFonts w:ascii="Times New Roman" w:hAnsi="Times New Roman" w:cs="Times New Roman"/>
+          <w:sz w:val="24"/>
+          <w:szCs w:val="24"/>
+        </w:rPr>
+        <w:t xml:space="preserve"> la ciudad de Roma. Los problemas y eventos de la política luego del triunvirato son largamente complicados y enredados, pero baste recordar que luego de la batalla de </w:t>
       </w:r>
       <w:proofErr w:type="spellStart"/>
       <w:r>
@@ -4052,7 +5564,15 @@
           <w:sz w:val="24"/>
           <w:szCs w:val="24"/>
         </w:rPr>
-        <w:t xml:space="preserve">, César ha sido declarado como enemigo del senado. Desde que sus aliados del triunvirato, Craso y Pompeyo, le han abandonado, César no tiene apoyo ni alianzas estratégicas, muy al contrario es perseguido políticamente por personajes como Catón. Por otro lado, en pocos años la inmunidad </w:t>
+        <w:t>, César ha sido declarado como enemigo del senado. Desde que sus aliados del triunvirato, Craso y Pompeyo, le han abandonado, César no tiene apoyo ni alianzas estratégicas, muy al contrario es perseguido políticamente por personajes como Catón. Por otro lado, en pocos años la inmunidad senatorial de César expirará oficialmente y podrá ser blanco de diversas acusaciones</w:t>
+      </w:r>
+      <w:r>
+        <w:rPr>
+          <w:rFonts w:ascii="Times New Roman" w:hAnsi="Times New Roman" w:cs="Times New Roman"/>
+          <w:sz w:val="24"/>
+          <w:szCs w:val="24"/>
+        </w:rPr>
+        <w:t xml:space="preserve"> y </w:t>
       </w:r>
       <w:r>
         <w:rPr>
@@ -4061,7 +5581,15 @@
           <w:szCs w:val="24"/>
         </w:rPr>
         <w:lastRenderedPageBreak/>
-        <w:t xml:space="preserve">senatorial de César expirará oficialmente y podrá ser blanco de diversas acusaciones. Es en este complejo contexto que Julio César cruza con sus legiones el </w:t>
+        <w:t>persecuciones</w:t>
+      </w:r>
+      <w:r>
+        <w:rPr>
+          <w:rFonts w:ascii="Times New Roman" w:hAnsi="Times New Roman" w:cs="Times New Roman"/>
+          <w:sz w:val="24"/>
+          <w:szCs w:val="24"/>
+        </w:rPr>
+        <w:t xml:space="preserve">. Es en este complejo contexto que Julio César cruza con sus legiones el </w:t>
       </w:r>
       <w:proofErr w:type="spellStart"/>
       <w:r>
@@ -4242,7 +5770,23 @@
           <w:sz w:val="24"/>
           <w:szCs w:val="24"/>
         </w:rPr>
-        <w:t xml:space="preserve"> no parece satisfactoria. La separación entre una necesidad lógica o metafísica y otra moral parece más bien conducir a lo que se combate, el fatalismo. La separación lingüística parece no adquirir un alcance real, en especial cuando atendemos al siguiente pasaje del </w:t>
+        <w:t xml:space="preserve"> no parece satisfactoria. La separación entre una necesidad lógica o metafísica y otra moral parece más bien conducir a lo que se combate, </w:t>
+      </w:r>
+      <w:r>
+        <w:rPr>
+          <w:rFonts w:ascii="Times New Roman" w:hAnsi="Times New Roman" w:cs="Times New Roman"/>
+          <w:sz w:val="24"/>
+          <w:szCs w:val="24"/>
+        </w:rPr>
+        <w:t>a</w:t>
+      </w:r>
+      <w:r>
+        <w:rPr>
+          <w:rFonts w:ascii="Times New Roman" w:hAnsi="Times New Roman" w:cs="Times New Roman"/>
+          <w:sz w:val="24"/>
+          <w:szCs w:val="24"/>
+        </w:rPr>
+        <w:t xml:space="preserve">l fatalismo. La separación lingüística parece no adquirir un alcance real, en especial cuando atendemos al siguiente pasaje del </w:t>
       </w:r>
       <w:r>
         <w:rPr>
@@ -4350,25 +5894,15 @@
           <w:sz w:val="24"/>
           <w:szCs w:val="24"/>
         </w:rPr>
-        <w:t xml:space="preserve"> </w:t>
-      </w:r>
-      <w:proofErr w:type="spellStart"/>
-      <w:r>
-        <w:rPr>
-          <w:rFonts w:ascii="Times New Roman" w:hAnsi="Times New Roman" w:cs="Times New Roman"/>
-          <w:sz w:val="24"/>
-          <w:szCs w:val="24"/>
-        </w:rPr>
-        <w:t>ver</w:t>
-      </w:r>
-      <w:proofErr w:type="spellEnd"/>
-      <w:r>
-        <w:rPr>
-          <w:rFonts w:ascii="Times New Roman" w:hAnsi="Times New Roman" w:cs="Times New Roman"/>
-          <w:sz w:val="24"/>
-          <w:szCs w:val="24"/>
-        </w:rPr>
-        <w:t xml:space="preserve"> la relación que tiene la predeterminación de la substancia individual y su relación problemática con la libertad. </w:t>
+        <w:t xml:space="preserve"> la relación que tiene la predeterminación de la substancia individual y </w:t>
+      </w:r>
+      <w:r>
+        <w:rPr>
+          <w:rFonts w:ascii="Times New Roman" w:hAnsi="Times New Roman" w:cs="Times New Roman"/>
+          <w:sz w:val="24"/>
+          <w:szCs w:val="24"/>
+        </w:rPr>
+        <w:t>su problema con la libertad, pero a la vez, consideremos que para Leibniz es fundamental tanto la espontaneidad, como la contingencia sin necesidad, para el despliegue de los actos libres.</w:t>
       </w:r>
     </w:p>
     <w:p>
@@ -4388,7 +5922,23 @@
           <w:sz w:val="24"/>
           <w:szCs w:val="24"/>
         </w:rPr>
-        <w:t xml:space="preserve">Así, hemos esbozado el aspecto determinista del pensamiento de Leibniz y queda ahora establecer los puntos en que ha intentado realizar una defensa de la libertad humana, para en último término poder integrar sus ideas. </w:t>
+        <w:t xml:space="preserve">Así, hemos esbozado </w:t>
+      </w:r>
+      <w:r>
+        <w:rPr>
+          <w:rFonts w:ascii="Times New Roman" w:hAnsi="Times New Roman" w:cs="Times New Roman"/>
+          <w:sz w:val="24"/>
+          <w:szCs w:val="24"/>
+        </w:rPr>
+        <w:t xml:space="preserve">fugaz y someramente </w:t>
+      </w:r>
+      <w:r>
+        <w:rPr>
+          <w:rFonts w:ascii="Times New Roman" w:hAnsi="Times New Roman" w:cs="Times New Roman"/>
+          <w:sz w:val="24"/>
+          <w:szCs w:val="24"/>
+        </w:rPr>
+        <w:t xml:space="preserve">el aspecto determinista del pensamiento de Leibniz y queda ahora establecer los puntos en que ha intentado realizar una defensa de la libertad humana, para en último término poder integrar sus ideas. </w:t>
       </w:r>
     </w:p>
     <w:p>
@@ -4579,7 +6129,7 @@
           <w:sz w:val="24"/>
           <w:szCs w:val="24"/>
         </w:rPr>
-        <w:t xml:space="preserve">Un aspecto fundamental de la defensa de la libertad leibniziana se puede encontrar en la crítica del silogismo del hombre perezoso. La falacia establece lo siguiente. Si algo va a suceder, sucederá con o sin mi esfuerzo. Si algo no va a suceder, no sucederá, sea que me esfuerce o no. De modo que no hace falta que me esfuerce en ningún sentido. Leibniz critica arduamente este argumento debido a que considera que la dejadez moral y la negligencia ética son consecuencias indeseables del fatalismo o del nihilismo. En la misma línea, critica el quietismo de los turcos, debido a que cuando los soldados </w:t>
+        <w:t xml:space="preserve">Un aspecto fundamental de la defensa de la libertad leibniziana se puede encontrar en la crítica del silogismo del hombre perezoso. La falacia establece lo siguiente. Si algo va a suceder, sucederá con o sin mi esfuerzo. Si algo no va a suceder, no sucederá, sea que me esfuerce o no. De modo que no hace falta que me esfuerce en ningún sentido. Leibniz critica arduamente este argumento debido a que considera que la dejadez moral y la </w:t>
       </w:r>
       <w:r>
         <w:rPr>
@@ -4588,7 +6138,7 @@
           <w:szCs w:val="24"/>
         </w:rPr>
         <w:lastRenderedPageBreak/>
-        <w:t xml:space="preserve">otomanos recibían leves heridas, no se las trataban arguyendo que Dios lo quería así. Para Leibniz es singular que en un país con tan buenos médicos se permita tales fanatismos fatalistas, pues muchísimas muertes eran reportadas de tal estilo. Esto es llamado en la </w:t>
+        <w:t xml:space="preserve">negligencia ética son consecuencias indeseables del fatalismo o del nihilismo. En la misma línea, critica el quietismo de los turcos, debido a que cuando los soldados otomanos recibían leves heridas, no se las trataban arguyendo que Dios lo quería así. Para Leibniz es singular que en un país con tan buenos médicos se permita tales fanatismos fatalistas, pues muchísimas muertes eran reportadas de tal estilo. Esto es llamado en la </w:t>
       </w:r>
       <w:r>
         <w:rPr>
@@ -4784,7 +6334,23 @@
           <w:sz w:val="24"/>
           <w:szCs w:val="24"/>
         </w:rPr>
-        <w:t xml:space="preserve">Pero al margen de si uno esté de acuerdo o no con sus teorías, lo cierto es que expresamente promueve un </w:t>
+        <w:t xml:space="preserve">Pero al margen de si uno esté de acuerdo o no con sus teorías, </w:t>
+      </w:r>
+      <w:r>
+        <w:rPr>
+          <w:rFonts w:ascii="Times New Roman" w:hAnsi="Times New Roman" w:cs="Times New Roman"/>
+          <w:sz w:val="24"/>
+          <w:szCs w:val="24"/>
+        </w:rPr>
+        <w:t xml:space="preserve">o específicamente con su defensa de la libertad, </w:t>
+      </w:r>
+      <w:r>
+        <w:rPr>
+          <w:rFonts w:ascii="Times New Roman" w:hAnsi="Times New Roman" w:cs="Times New Roman"/>
+          <w:sz w:val="24"/>
+          <w:szCs w:val="24"/>
+        </w:rPr>
+        <w:t xml:space="preserve">lo cierto es que expresamente promueve un </w:t>
       </w:r>
       <w:proofErr w:type="spellStart"/>
       <w:r>
@@ -4935,7 +6501,7 @@
           <w:szCs w:val="20"/>
           <w:lang w:val="es-ES"/>
         </w:rPr>
-        <w:t xml:space="preserve">, es decir, en la exclusión de la necesidad lógica o metafísica. La inteligencia es como el alma de la libertad, y el resto es como el cuerpo y la base. La substancia libre se determina por sí misma y esto, según el motivo del bien, percibido por el entendimiento, que la inclina sin necesitarla; y todas las condiciones de la libertad </w:t>
+        <w:t xml:space="preserve">, es decir, en la exclusión de la </w:t>
       </w:r>
       <w:r>
         <w:rPr>
@@ -4945,7 +6511,7 @@
           <w:lang w:val="es-ES"/>
         </w:rPr>
         <w:lastRenderedPageBreak/>
-        <w:t xml:space="preserve">están </w:t>
+        <w:t xml:space="preserve">necesidad lógica o metafísica. La inteligencia es como el alma de la libertad, y el resto es como el cuerpo y la base. La substancia libre se determina por sí misma y esto, según el motivo del bien, percibido por el entendimiento, que la inclina sin necesitarla; y todas las condiciones de la libertad están </w:t>
       </w:r>
       <w:proofErr w:type="gramStart"/>
       <w:r>
@@ -5011,6 +6577,14 @@
         </w:rPr>
         <w:t xml:space="preserve"> autores, podemos interpretarlo como un optimista. </w:t>
       </w:r>
+      <w:r>
+        <w:rPr>
+          <w:rFonts w:ascii="Times New Roman" w:hAnsi="Times New Roman" w:cs="Times New Roman"/>
+          <w:sz w:val="24"/>
+          <w:szCs w:val="24"/>
+        </w:rPr>
+        <w:t xml:space="preserve">Leibniz sostiene el determinismo en el horizonte del mejor de los mundos posibles creado por el más sublime creador. Sostiene al mismo tiempo que el hombre es libre porque la “aseguración” de los hechos no los “determina”, sino que nuestras voluntades hacen falta, por mucho que hayan sido proyectadas en el conocimiento divino de los futuros contingentes, o a pesar de que las substancias individuales tengan predeterminadamente sus desenlaces y ritmos escritos. </w:t>
+      </w:r>
     </w:p>
     <w:p>
       <w:pPr>
@@ -5169,6 +6743,23 @@
         </w:rPr>
         <w:t xml:space="preserve">y como veremos tienen claros encuentros y evidente desencuentros. </w:t>
       </w:r>
+      <w:r>
+        <w:rPr>
+          <w:rFonts w:ascii="Times New Roman" w:hAnsi="Times New Roman" w:cs="Times New Roman"/>
+          <w:sz w:val="24"/>
+          <w:szCs w:val="24"/>
+        </w:rPr>
+        <w:t xml:space="preserve">El determinismo de Leibniz se aproxima a la teología y busca no deshacer el sentido de la moral; podemos llamarlo un determinismo optimista o compatibilista (aunque, como ya referimos, esto sea </w:t>
+      </w:r>
+      <w:r>
+        <w:rPr>
+          <w:rFonts w:ascii="Times New Roman" w:hAnsi="Times New Roman" w:cs="Times New Roman"/>
+          <w:sz w:val="24"/>
+          <w:szCs w:val="24"/>
+        </w:rPr>
+        <w:lastRenderedPageBreak/>
+        <w:t>discutible). El determinismo de Laplace es más extremo y llega al punto de negar a Dios y los actos libres. Podemos considerarlo como un determinismo mecanicista.</w:t>
+      </w:r>
     </w:p>
     <w:p>
       <w:pPr>
@@ -5211,7 +6802,163 @@
           <w:sz w:val="24"/>
           <w:szCs w:val="24"/>
         </w:rPr>
-        <w:t xml:space="preserve">posible predecir los desplazamientos de los cuerpos celestes y análogamente, los eventos de la tierra se entienden gobernados por las mismas leyes universales. El origen del mundo se explica en Laplace con la idea de una nebulosa primitiva y no parece haber espacio para Dios en sus propuestas. Por otro lado, la libertad, queda del mismo modo excluida y gracias a ello, podemos apreciar a Laplace como un determinista fuerte muy puro. </w:t>
+        <w:t xml:space="preserve">posible predecir los desplazamientos de los cuerpos celestes y análogamente, los eventos de la </w:t>
+      </w:r>
+      <w:r>
+        <w:rPr>
+          <w:rFonts w:ascii="Times New Roman" w:hAnsi="Times New Roman" w:cs="Times New Roman"/>
+          <w:sz w:val="24"/>
+          <w:szCs w:val="24"/>
+        </w:rPr>
+        <w:t>T</w:t>
+      </w:r>
+      <w:r>
+        <w:rPr>
+          <w:rFonts w:ascii="Times New Roman" w:hAnsi="Times New Roman" w:cs="Times New Roman"/>
+          <w:sz w:val="24"/>
+          <w:szCs w:val="24"/>
+        </w:rPr>
+        <w:t>ierra se entienden gobernados por las mismas leyes universales.</w:t>
+      </w:r>
+      <w:r>
+        <w:rPr>
+          <w:rFonts w:ascii="Times New Roman" w:hAnsi="Times New Roman" w:cs="Times New Roman"/>
+          <w:sz w:val="24"/>
+          <w:szCs w:val="24"/>
+        </w:rPr>
+        <w:t xml:space="preserve"> Si alguna vez hubo la propuesta de formular funciones geométricas para entender, explicar y predecir el mundo o la naturaleza, fue Laplace quien termino de personificar dicha empresa. </w:t>
+      </w:r>
+      <w:r>
+        <w:rPr>
+          <w:rFonts w:ascii="Times New Roman" w:hAnsi="Times New Roman" w:cs="Times New Roman"/>
+          <w:sz w:val="24"/>
+          <w:szCs w:val="24"/>
+        </w:rPr>
+        <w:t xml:space="preserve">El origen del mundo se explica en Laplace con la idea de una nebulosa primitiva y no parece haber espacio para Dios en sus propuestas. Por otro lado, la libertad, queda del mismo modo excluida y gracias a ello, podemos apreciar a Laplace como un determinista fuerte muy puro. </w:t>
+      </w:r>
+    </w:p>
+    <w:p>
+      <w:pPr>
+        <w:spacing w:line="360" w:lineRule="auto"/>
+        <w:jc w:val="both"/>
+        <w:rPr>
+          <w:rFonts w:ascii="Times New Roman" w:hAnsi="Times New Roman" w:cs="Times New Roman"/>
+          <w:sz w:val="24"/>
+          <w:szCs w:val="24"/>
+        </w:rPr>
+      </w:pPr>
+      <w:r>
+        <w:rPr>
+          <w:rFonts w:ascii="Times New Roman" w:hAnsi="Times New Roman" w:cs="Times New Roman"/>
+          <w:sz w:val="24"/>
+          <w:szCs w:val="24"/>
+        </w:rPr>
+        <w:tab/>
+        <w:t xml:space="preserve">Alternamente, Leibniz, para quien el principio de razón suficiente </w:t>
+      </w:r>
+      <w:r>
+        <w:rPr>
+          <w:rFonts w:ascii="Times New Roman" w:hAnsi="Times New Roman" w:cs="Times New Roman"/>
+          <w:sz w:val="24"/>
+          <w:szCs w:val="24"/>
+        </w:rPr>
+        <w:t xml:space="preserve">le hace coincidir en que el universo está determinado, encuentra su razón para ello y la estabilidad del cosmos en otra causa menos herética. El papel de Dios es fundamental en la filosofía de Leibniz, y ello no puede dejar de tomarse en cuenta. El origen del mundo, en detrimento de lo expuesto por Laplace, es para Leibniz, no otro sino el creador más sublimemente bueno y sabio. Aunque siglos los separan, no es difícil adivinar que el ateísmo laplaciano hubiera escandalizado a Leibniz. </w:t>
+      </w:r>
+    </w:p>
+    <w:p>
+      <w:pPr>
+        <w:spacing w:line="360" w:lineRule="auto"/>
+        <w:jc w:val="both"/>
+        <w:rPr>
+          <w:rFonts w:ascii="Times New Roman" w:hAnsi="Times New Roman" w:cs="Times New Roman"/>
+          <w:sz w:val="24"/>
+          <w:szCs w:val="24"/>
+        </w:rPr>
+      </w:pPr>
+      <w:r>
+        <w:rPr>
+          <w:rFonts w:ascii="Times New Roman" w:hAnsi="Times New Roman" w:cs="Times New Roman"/>
+          <w:sz w:val="24"/>
+          <w:szCs w:val="24"/>
+        </w:rPr>
+        <w:tab/>
+        <w:t xml:space="preserve">El otro aspecto esencial que separa sus pensamientos deterministas es el del papel de la libertad, ya que mientras en </w:t>
+      </w:r>
+      <w:r>
+        <w:rPr>
+          <w:rFonts w:ascii="Times New Roman" w:hAnsi="Times New Roman" w:cs="Times New Roman"/>
+          <w:sz w:val="24"/>
+          <w:szCs w:val="24"/>
+        </w:rPr>
+        <w:t xml:space="preserve">el caso de </w:t>
+      </w:r>
+      <w:r>
+        <w:rPr>
+          <w:rFonts w:ascii="Times New Roman" w:hAnsi="Times New Roman" w:cs="Times New Roman"/>
+          <w:sz w:val="24"/>
+          <w:szCs w:val="24"/>
+        </w:rPr>
+        <w:t>Laplace no tiene cabida alguna, para la filosofía de Leibniz es fundamental la defensa de la l</w:t>
+      </w:r>
+      <w:r>
+        <w:rPr>
+          <w:rFonts w:ascii="Times New Roman" w:hAnsi="Times New Roman" w:cs="Times New Roman"/>
+          <w:sz w:val="24"/>
+          <w:szCs w:val="24"/>
+        </w:rPr>
+        <w:t xml:space="preserve">ibertad humana, aunque </w:t>
+      </w:r>
+      <w:proofErr w:type="spellStart"/>
+      <w:r>
+        <w:rPr>
+          <w:rFonts w:ascii="Times New Roman" w:hAnsi="Times New Roman" w:cs="Times New Roman"/>
+          <w:sz w:val="24"/>
+          <w:szCs w:val="24"/>
+        </w:rPr>
+        <w:t>conflictú</w:t>
+      </w:r>
+      <w:r>
+        <w:rPr>
+          <w:rFonts w:ascii="Times New Roman" w:hAnsi="Times New Roman" w:cs="Times New Roman"/>
+          <w:sz w:val="24"/>
+          <w:szCs w:val="24"/>
+        </w:rPr>
+        <w:t>e</w:t>
+      </w:r>
+      <w:proofErr w:type="spellEnd"/>
+      <w:r>
+        <w:rPr>
+          <w:rFonts w:ascii="Times New Roman" w:hAnsi="Times New Roman" w:cs="Times New Roman"/>
+          <w:sz w:val="24"/>
+          <w:szCs w:val="24"/>
+        </w:rPr>
+        <w:t xml:space="preserve"> metafísica, teológica o prácticamente con otros aspectos del pensamiento de </w:t>
+      </w:r>
+      <w:proofErr w:type="spellStart"/>
+      <w:r>
+        <w:rPr>
+          <w:rFonts w:ascii="Times New Roman" w:hAnsi="Times New Roman" w:cs="Times New Roman"/>
+          <w:sz w:val="24"/>
+          <w:szCs w:val="24"/>
+        </w:rPr>
+        <w:t>Leibiniz</w:t>
+      </w:r>
+      <w:proofErr w:type="spellEnd"/>
+      <w:r>
+        <w:rPr>
+          <w:rFonts w:ascii="Times New Roman" w:hAnsi="Times New Roman" w:cs="Times New Roman"/>
+          <w:sz w:val="24"/>
+          <w:szCs w:val="24"/>
+        </w:rPr>
+        <w:t>.</w:t>
+      </w:r>
+      <w:r>
+        <w:rPr>
+          <w:rFonts w:ascii="Times New Roman" w:hAnsi="Times New Roman" w:cs="Times New Roman"/>
+          <w:sz w:val="24"/>
+          <w:szCs w:val="24"/>
+        </w:rPr>
+        <w:t xml:space="preserve"> Queda claro que mientras para Laplace no hay mayor problema en negar la libertad, reforzando sus postulados deterministas, por otro lado, Leibniz realiza un arduo esfuerzo por justificarla y alejar al hombre común del llamado fatalismo turco o el quietismo moral. </w:t>
       </w:r>
     </w:p>
     <w:p>
@@ -5232,122 +6979,6 @@
         </w:rPr>
         <w:lastRenderedPageBreak/>
         <w:tab/>
-        <w:t xml:space="preserve">Alternamente, Leibniz, para quien el principio de razón suficiente </w:t>
-      </w:r>
-      <w:r>
-        <w:rPr>
-          <w:rFonts w:ascii="Times New Roman" w:hAnsi="Times New Roman" w:cs="Times New Roman"/>
-          <w:sz w:val="24"/>
-          <w:szCs w:val="24"/>
-        </w:rPr>
-        <w:t xml:space="preserve">le hace coincidir en que el universo está determinado, encuentra su razón para ello y la estabilidad del cosmos en otra causa menos herética. El papel de Dios es fundamental en la filosofía de Leibniz, y ello no puede dejar de tomarse en cuenta. El origen del mundo, en detrimento de lo expuesto por Laplace, es para Leibniz, no otro sino el creador más sublimemente bueno y sabio. Aunque siglos los separan, no es difícil adivinar que el ateísmo laplaciano hubiera escandalizado a Leibniz. </w:t>
-      </w:r>
-    </w:p>
-    <w:p>
-      <w:pPr>
-        <w:spacing w:line="360" w:lineRule="auto"/>
-        <w:jc w:val="both"/>
-        <w:rPr>
-          <w:rFonts w:ascii="Times New Roman" w:hAnsi="Times New Roman" w:cs="Times New Roman"/>
-          <w:sz w:val="24"/>
-          <w:szCs w:val="24"/>
-        </w:rPr>
-      </w:pPr>
-      <w:r>
-        <w:rPr>
-          <w:rFonts w:ascii="Times New Roman" w:hAnsi="Times New Roman" w:cs="Times New Roman"/>
-          <w:sz w:val="24"/>
-          <w:szCs w:val="24"/>
-        </w:rPr>
-        <w:tab/>
-        <w:t xml:space="preserve">El otro aspecto esencial que separa sus pensamientos deterministas es el del papel de la libertad, ya que mientras en </w:t>
-      </w:r>
-      <w:r>
-        <w:rPr>
-          <w:rFonts w:ascii="Times New Roman" w:hAnsi="Times New Roman" w:cs="Times New Roman"/>
-          <w:sz w:val="24"/>
-          <w:szCs w:val="24"/>
-        </w:rPr>
-        <w:t xml:space="preserve">el caso de </w:t>
-      </w:r>
-      <w:r>
-        <w:rPr>
-          <w:rFonts w:ascii="Times New Roman" w:hAnsi="Times New Roman" w:cs="Times New Roman"/>
-          <w:sz w:val="24"/>
-          <w:szCs w:val="24"/>
-        </w:rPr>
-        <w:t>Laplace no tiene cabida alguna, para la filosofía de Leibniz es fundamental la extensa defensa de la l</w:t>
-      </w:r>
-      <w:r>
-        <w:rPr>
-          <w:rFonts w:ascii="Times New Roman" w:hAnsi="Times New Roman" w:cs="Times New Roman"/>
-          <w:sz w:val="24"/>
-          <w:szCs w:val="24"/>
-        </w:rPr>
-        <w:t xml:space="preserve">ibertad humana, aunque </w:t>
-      </w:r>
-      <w:proofErr w:type="spellStart"/>
-      <w:r>
-        <w:rPr>
-          <w:rFonts w:ascii="Times New Roman" w:hAnsi="Times New Roman" w:cs="Times New Roman"/>
-          <w:sz w:val="24"/>
-          <w:szCs w:val="24"/>
-        </w:rPr>
-        <w:t>conflictú</w:t>
-      </w:r>
-      <w:r>
-        <w:rPr>
-          <w:rFonts w:ascii="Times New Roman" w:hAnsi="Times New Roman" w:cs="Times New Roman"/>
-          <w:sz w:val="24"/>
-          <w:szCs w:val="24"/>
-        </w:rPr>
-        <w:t>e</w:t>
-      </w:r>
-      <w:proofErr w:type="spellEnd"/>
-      <w:r>
-        <w:rPr>
-          <w:rFonts w:ascii="Times New Roman" w:hAnsi="Times New Roman" w:cs="Times New Roman"/>
-          <w:sz w:val="24"/>
-          <w:szCs w:val="24"/>
-        </w:rPr>
-        <w:t xml:space="preserve"> metafísica, teológica o prácticamente con otros aspectos del pensamiento de </w:t>
-      </w:r>
-      <w:proofErr w:type="spellStart"/>
-      <w:r>
-        <w:rPr>
-          <w:rFonts w:ascii="Times New Roman" w:hAnsi="Times New Roman" w:cs="Times New Roman"/>
-          <w:sz w:val="24"/>
-          <w:szCs w:val="24"/>
-        </w:rPr>
-        <w:t>Leibiniz</w:t>
-      </w:r>
-      <w:proofErr w:type="spellEnd"/>
-      <w:r>
-        <w:rPr>
-          <w:rFonts w:ascii="Times New Roman" w:hAnsi="Times New Roman" w:cs="Times New Roman"/>
-          <w:sz w:val="24"/>
-          <w:szCs w:val="24"/>
-        </w:rPr>
-        <w:t>.</w:t>
-      </w:r>
-    </w:p>
-    <w:p>
-      <w:pPr>
-        <w:spacing w:line="360" w:lineRule="auto"/>
-        <w:jc w:val="both"/>
-        <w:rPr>
-          <w:rFonts w:ascii="Times New Roman" w:hAnsi="Times New Roman" w:cs="Times New Roman"/>
-          <w:sz w:val="24"/>
-          <w:szCs w:val="24"/>
-        </w:rPr>
-      </w:pPr>
-      <w:r>
-        <w:rPr>
-          <w:rFonts w:ascii="Times New Roman" w:hAnsi="Times New Roman" w:cs="Times New Roman"/>
-          <w:sz w:val="24"/>
-          <w:szCs w:val="24"/>
-        </w:rPr>
-        <w:tab/>
       </w:r>
       <w:r>
         <w:rPr>
@@ -5457,7 +7088,7 @@
           <w:sz w:val="24"/>
           <w:szCs w:val="24"/>
         </w:rPr>
-        <w:t xml:space="preserve">. </w:t>
+        <w:t>, específicamente, en los puntos de la libertad humana y sobre la existencia y el papel de Dios.</w:t>
       </w:r>
     </w:p>
     <w:p>
@@ -5843,40 +7474,6 @@
           <w:szCs w:val="24"/>
         </w:rPr>
       </w:pPr>
-    </w:p>
-    <w:p>
-      <w:pPr>
-        <w:pStyle w:val="Prrafodelista"/>
-        <w:numPr>
-          <w:ilvl w:val="0"/>
-          <w:numId w:val="2"/>
-        </w:numPr>
-        <w:spacing w:line="360" w:lineRule="auto"/>
-        <w:jc w:val="both"/>
-        <w:rPr>
-          <w:rFonts w:ascii="Times New Roman" w:hAnsi="Times New Roman" w:cs="Times New Roman"/>
-          <w:sz w:val="24"/>
-          <w:szCs w:val="24"/>
-        </w:rPr>
-      </w:pPr>
-      <w:r>
-        <w:rPr>
-          <w:rFonts w:ascii="Times New Roman" w:hAnsi="Times New Roman" w:cs="Times New Roman"/>
-          <w:color w:val="000000"/>
-        </w:rPr>
-        <w:t> </w:t>
-      </w:r>
-      <w:hyperlink r:id="rId6" w:tgtFrame="_blank" w:history="1">
-        <w:r>
-          <w:rPr>
-            <w:rStyle w:val="Hipervnculo"/>
-            <w:rFonts w:ascii="Times New Roman" w:hAnsi="Times New Roman" w:cs="Times New Roman"/>
-            <w:color w:val="1155CC"/>
-            <w:spacing w:val="2"/>
-          </w:rPr>
-          <w:t>revistametanoia.filosofia@uarm.pe</w:t>
-        </w:r>
-      </w:hyperlink>
     </w:p>
     <w:p>
       <w:pPr>
@@ -6419,6 +8016,7 @@
   <w:style w:type="character" w:default="1" w:styleId="Fuentedeprrafopredeter">
     <w:name w:val="Default Paragraph Font"/>
     <w:uiPriority w:val="1"/>
+    <w:semiHidden/>
     <w:unhideWhenUsed/>
   </w:style>
   <w:style w:type="table" w:default="1" w:styleId="Tablanormal">

</xml_diff>